<commit_message>
Pus a data de nascimento
</commit_message>
<xml_diff>
--- a/MySQL/Relatorio/BD-2018-Entrega do Trabalho Prático(Grupo 21)- Fase 1.docx
+++ b/MySQL/Relatorio/BD-2018-Entrega do Trabalho Prático(Grupo 21)- Fase 1.docx
@@ -1,6 +1,6 @@
 
 <file path=word/document.xml><?xml version="1.0" encoding="utf-8"?>
-<w:document xmlns:wpc="http://schemas.microsoft.com/office/word/2010/wordprocessingCanvas" xmlns:cx="http://schemas.microsoft.com/office/drawing/2014/chartex" xmlns:cx1="http://schemas.microsoft.com/office/drawing/2015/9/8/chartex" xmlns:cx2="http://schemas.microsoft.com/office/drawing/2015/10/21/chartex" xmlns:cx3="http://schemas.microsoft.com/office/drawing/2016/5/9/chartex" xmlns:cx4="http://schemas.microsoft.com/office/drawing/2016/5/10/chartex" xmlns:cx5="http://schemas.microsoft.com/office/drawing/2016/5/11/chartex" xmlns:cx6="http://schemas.microsoft.com/office/drawing/2016/5/12/chartex" xmlns:cx7="http://schemas.microsoft.com/office/drawing/2016/5/13/chartex" xmlns:cx8="http://schemas.microsoft.com/office/drawing/2016/5/14/chartex" xmlns:mc="http://schemas.openxmlformats.org/markup-compatibility/2006" xmlns:aink="http://schemas.microsoft.com/office/drawing/2016/ink" xmlns:am3d="http://schemas.microsoft.com/office/drawing/2017/model3d" xmlns:o="urn:schemas-microsoft-com:office:office" xmlns:r="http://schemas.openxmlformats.org/officeDocument/2006/relationships" xmlns:m="http://schemas.openxmlformats.org/officeDocument/2006/math" xmlns:v="urn:schemas-microsoft-com:vml" xmlns:wp14="http://schemas.microsoft.com/office/word/2010/wordprocessingDrawing" xmlns:wp="http://schemas.openxmlformats.org/drawingml/2006/wordprocessingDrawing" xmlns:w10="urn:schemas-microsoft-com:office:word" xmlns:w="http://schemas.openxmlformats.org/wordprocessingml/2006/main" xmlns:w14="http://schemas.microsoft.com/office/word/2010/wordml" xmlns:w15="http://schemas.microsoft.com/office/word/2012/wordml" xmlns:w16cid="http://schemas.microsoft.com/office/word/2016/wordml/cid" xmlns:w16se="http://schemas.microsoft.com/office/word/2015/wordml/symex" xmlns:wpg="http://schemas.microsoft.com/office/word/2010/wordprocessingGroup" xmlns:wpi="http://schemas.microsoft.com/office/word/2010/wordprocessingInk" xmlns:wne="http://schemas.microsoft.com/office/word/2006/wordml" xmlns:wps="http://schemas.microsoft.com/office/word/2010/wordprocessingShape" mc:Ignorable="w14 w15 w16se w16cid wp14">
+<w:document xmlns:wpc="http://schemas.microsoft.com/office/word/2010/wordprocessingCanvas" xmlns:mc="http://schemas.openxmlformats.org/markup-compatibility/2006" xmlns:o="urn:schemas-microsoft-com:office:office" xmlns:r="http://schemas.openxmlformats.org/officeDocument/2006/relationships" xmlns:m="http://schemas.openxmlformats.org/officeDocument/2006/math" xmlns:v="urn:schemas-microsoft-com:vml" xmlns:wp14="http://schemas.microsoft.com/office/word/2010/wordprocessingDrawing" xmlns:wp="http://schemas.openxmlformats.org/drawingml/2006/wordprocessingDrawing" xmlns:w10="urn:schemas-microsoft-com:office:word" xmlns:w="http://schemas.openxmlformats.org/wordprocessingml/2006/main" xmlns:w14="http://schemas.microsoft.com/office/word/2010/wordml" xmlns:w15="http://schemas.microsoft.com/office/word/2012/wordml" xmlns:wpg="http://schemas.microsoft.com/office/word/2010/wordprocessingGroup" xmlns:wpi="http://schemas.microsoft.com/office/word/2010/wordprocessingInk" xmlns:wne="http://schemas.microsoft.com/office/word/2006/wordml" xmlns:wps="http://schemas.microsoft.com/office/word/2010/wordprocessingShape" mc:Ignorable="w14 w15 wp14">
   <w:body>
     <w:p>
       <w:r>
@@ -187,7 +187,7 @@
               </wp:anchor>
             </w:drawing>
           </mc:Choice>
-          <mc:Fallback>
+          <mc:Fallback xmlns:cx="http://schemas.microsoft.com/office/drawing/2014/chartex" xmlns:cx1="http://schemas.microsoft.com/office/drawing/2015/9/8/chartex" xmlns:cx2="http://schemas.microsoft.com/office/drawing/2015/10/21/chartex" xmlns:cx3="http://schemas.microsoft.com/office/drawing/2016/5/9/chartex" xmlns:cx4="http://schemas.microsoft.com/office/drawing/2016/5/10/chartex" xmlns:cx5="http://schemas.microsoft.com/office/drawing/2016/5/11/chartex" xmlns:cx6="http://schemas.microsoft.com/office/drawing/2016/5/12/chartex" xmlns:cx7="http://schemas.microsoft.com/office/drawing/2016/5/13/chartex" xmlns:cx8="http://schemas.microsoft.com/office/drawing/2016/5/14/chartex" xmlns:aink="http://schemas.microsoft.com/office/drawing/2016/ink" xmlns:am3d="http://schemas.microsoft.com/office/drawing/2017/model3d" xmlns:w16cid="http://schemas.microsoft.com/office/word/2016/wordml/cid" xmlns:w16se="http://schemas.microsoft.com/office/word/2015/wordml/symex">
             <w:pict>
               <v:shapetype w14:anchorId="1F5C610D" id="_x0000_t202" coordsize="21600,21600" o:spt="202" path="m,l,21600r21600,l21600,xe">
                 <v:stroke joinstyle="miter"/>
@@ -311,7 +311,7 @@
               </wp:anchor>
             </w:drawing>
           </mc:Choice>
-          <mc:Fallback>
+          <mc:Fallback xmlns:cx="http://schemas.microsoft.com/office/drawing/2014/chartex" xmlns:cx1="http://schemas.microsoft.com/office/drawing/2015/9/8/chartex" xmlns:cx2="http://schemas.microsoft.com/office/drawing/2015/10/21/chartex" xmlns:cx3="http://schemas.microsoft.com/office/drawing/2016/5/9/chartex" xmlns:cx4="http://schemas.microsoft.com/office/drawing/2016/5/10/chartex" xmlns:cx5="http://schemas.microsoft.com/office/drawing/2016/5/11/chartex" xmlns:cx6="http://schemas.microsoft.com/office/drawing/2016/5/12/chartex" xmlns:cx7="http://schemas.microsoft.com/office/drawing/2016/5/13/chartex" xmlns:cx8="http://schemas.microsoft.com/office/drawing/2016/5/14/chartex" xmlns:aink="http://schemas.microsoft.com/office/drawing/2016/ink" xmlns:am3d="http://schemas.microsoft.com/office/drawing/2017/model3d" xmlns:w16cid="http://schemas.microsoft.com/office/word/2016/wordml/cid" xmlns:w16se="http://schemas.microsoft.com/office/word/2015/wordml/symex">
             <w:pict>
               <v:rect w14:anchorId="7A541120" id="Rectangle 1" o:spid="_x0000_s1026" style="position:absolute;margin-left:-90pt;margin-top:-116.95pt;width:2in;height:900pt;z-index:-251658240;visibility:visible;mso-wrap-style:square;mso-width-percent:0;mso-height-percent:0;mso-wrap-distance-left:9pt;mso-wrap-distance-top:0;mso-wrap-distance-right:9pt;mso-wrap-distance-bottom:0;mso-position-horizontal:absolute;mso-position-horizontal-relative:text;mso-position-vertical:absolute;mso-position-vertical-relative:text;mso-width-percent:0;mso-height-percent:0;mso-width-relative:page;mso-height-relative:page;v-text-anchor:middle" o:gfxdata="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" fillcolor="#31849b" stroked="f" strokecolor="#4a7ebb">
                 <v:shadow on="t" opacity="22936f" origin=",.5" offset="0,.63889mm"/>
@@ -463,7 +463,31 @@
                                 <w:sz w:val="40"/>
                                 <w:szCs w:val="40"/>
                               </w:rPr>
-                              <w:t xml:space="preserve">Unidade Curricular de </w:t>
+                              <w:t xml:space="preserve">Unidade Curricular </w:t>
+                            </w:r>
+                            <w:proofErr w:type="gramStart"/>
+                            <w:r>
+                              <w:rPr>
+                                <w:rFonts w:ascii="Calibri" w:hAnsi="Calibri" w:cs="Arial"/>
+                                <w:b/>
+                                <w:bCs/>
+                                <w:color w:val="31849B"/>
+                                <w:sz w:val="40"/>
+                                <w:szCs w:val="40"/>
+                              </w:rPr>
+                              <w:t>de</w:t>
+                            </w:r>
+                            <w:proofErr w:type="gramEnd"/>
+                            <w:r>
+                              <w:rPr>
+                                <w:rFonts w:ascii="Calibri" w:hAnsi="Calibri" w:cs="Arial"/>
+                                <w:b/>
+                                <w:bCs/>
+                                <w:color w:val="31849B"/>
+                                <w:sz w:val="40"/>
+                                <w:szCs w:val="40"/>
+                              </w:rPr>
+                              <w:t xml:space="preserve"> </w:t>
                             </w:r>
                           </w:p>
                           <w:p>
@@ -521,7 +545,7 @@
               </wp:anchor>
             </w:drawing>
           </mc:Choice>
-          <mc:Fallback>
+          <mc:Fallback xmlns:cx="http://schemas.microsoft.com/office/drawing/2014/chartex" xmlns:cx1="http://schemas.microsoft.com/office/drawing/2015/9/8/chartex" xmlns:cx2="http://schemas.microsoft.com/office/drawing/2015/10/21/chartex" xmlns:cx3="http://schemas.microsoft.com/office/drawing/2016/5/9/chartex" xmlns:cx4="http://schemas.microsoft.com/office/drawing/2016/5/10/chartex" xmlns:cx5="http://schemas.microsoft.com/office/drawing/2016/5/11/chartex" xmlns:cx6="http://schemas.microsoft.com/office/drawing/2016/5/12/chartex" xmlns:cx7="http://schemas.microsoft.com/office/drawing/2016/5/13/chartex" xmlns:cx8="http://schemas.microsoft.com/office/drawing/2016/5/14/chartex" xmlns:aink="http://schemas.microsoft.com/office/drawing/2016/ink" xmlns:am3d="http://schemas.microsoft.com/office/drawing/2017/model3d" xmlns:w16cid="http://schemas.microsoft.com/office/word/2016/wordml/cid" xmlns:w16se="http://schemas.microsoft.com/office/word/2015/wordml/symex">
             <w:pict>
               <v:shape w14:anchorId="185F9A62" id="Text Box 5" o:spid="_x0000_s1027" type="#_x0000_t202" style="position:absolute;margin-left:90pt;margin-top:15.8pt;width:315pt;height:174pt;z-index:251660288;visibility:visible;mso-wrap-style:square;mso-width-percent:0;mso-height-percent:0;mso-wrap-distance-left:9pt;mso-wrap-distance-top:0;mso-wrap-distance-right:9pt;mso-wrap-distance-bottom:0;mso-position-horizontal:absolute;mso-position-horizontal-relative:text;mso-position-vertical:absolute;mso-position-vertical-relative:text;mso-width-percent:0;mso-height-percent:0;mso-width-relative:page;mso-height-relative:page;v-text-anchor:top" o:gfxdata="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" filled="f" stroked="f">
                 <v:textbox>
@@ -741,8 +765,20 @@
                                 <w:sz w:val="40"/>
                                 <w:szCs w:val="40"/>
                               </w:rPr>
-                              <w:t>Mercado de compra e vendas online</w:t>
+                              <w:t xml:space="preserve">Mercado de compra e vendas </w:t>
                             </w:r>
+                            <w:proofErr w:type="gramStart"/>
+                            <w:r>
+                              <w:rPr>
+                                <w:rFonts w:ascii="Calibri" w:hAnsi="Calibri" w:cs="Arial"/>
+                                <w:b/>
+                                <w:bCs/>
+                                <w:sz w:val="40"/>
+                                <w:szCs w:val="40"/>
+                              </w:rPr>
+                              <w:t>online</w:t>
+                            </w:r>
+                            <w:proofErr w:type="gramEnd"/>
                           </w:p>
                         </w:txbxContent>
                       </wps:txbx>
@@ -761,7 +797,7 @@
               </wp:anchor>
             </w:drawing>
           </mc:Choice>
-          <mc:Fallback>
+          <mc:Fallback xmlns:cx="http://schemas.microsoft.com/office/drawing/2014/chartex" xmlns:cx1="http://schemas.microsoft.com/office/drawing/2015/9/8/chartex" xmlns:cx2="http://schemas.microsoft.com/office/drawing/2015/10/21/chartex" xmlns:cx3="http://schemas.microsoft.com/office/drawing/2016/5/9/chartex" xmlns:cx4="http://schemas.microsoft.com/office/drawing/2016/5/10/chartex" xmlns:cx5="http://schemas.microsoft.com/office/drawing/2016/5/11/chartex" xmlns:cx6="http://schemas.microsoft.com/office/drawing/2016/5/12/chartex" xmlns:cx7="http://schemas.microsoft.com/office/drawing/2016/5/13/chartex" xmlns:cx8="http://schemas.microsoft.com/office/drawing/2016/5/14/chartex" xmlns:aink="http://schemas.microsoft.com/office/drawing/2016/ink" xmlns:am3d="http://schemas.microsoft.com/office/drawing/2017/model3d" xmlns:w16cid="http://schemas.microsoft.com/office/word/2016/wordml/cid" xmlns:w16se="http://schemas.microsoft.com/office/word/2015/wordml/symex">
             <w:pict>
               <v:shape w14:anchorId="24709B2E" id="Text Box 4" o:spid="_x0000_s1028" type="#_x0000_t202" style="position:absolute;margin-left:90pt;margin-top:1.45pt;width:387pt;height:27pt;z-index:251661312;visibility:visible;mso-wrap-style:square;mso-width-percent:0;mso-height-percent:0;mso-wrap-distance-left:9pt;mso-wrap-distance-top:0;mso-wrap-distance-right:9pt;mso-wrap-distance-bottom:0;mso-position-horizontal:absolute;mso-position-horizontal-relative:text;mso-position-vertical:absolute;mso-position-vertical-relative:text;mso-width-percent:0;mso-height-percent:0;mso-width-relative:page;mso-height-relative:page;v-text-anchor:top" o:gfxdata="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" filled="f" stroked="f">
                 <v:textbox>
@@ -1021,6 +1057,7 @@
                                 <w:sz w:val="24"/>
                               </w:rPr>
                             </w:pPr>
+                            <w:proofErr w:type="gramStart"/>
                             <w:r>
                               <w:rPr>
                                 <w:rFonts w:ascii="Calibri" w:hAnsi="Calibri" w:cs="Arial"/>
@@ -1028,6 +1065,7 @@
                               </w:rPr>
                               <w:t>novembro</w:t>
                             </w:r>
+                            <w:proofErr w:type="gramEnd"/>
                             <w:r>
                               <w:rPr>
                                 <w:rFonts w:ascii="Calibri" w:hAnsi="Calibri" w:cs="Arial"/>
@@ -1070,7 +1108,7 @@
               </wp:anchor>
             </w:drawing>
           </mc:Choice>
-          <mc:Fallback>
+          <mc:Fallback xmlns:cx="http://schemas.microsoft.com/office/drawing/2014/chartex" xmlns:cx1="http://schemas.microsoft.com/office/drawing/2015/9/8/chartex" xmlns:cx2="http://schemas.microsoft.com/office/drawing/2015/10/21/chartex" xmlns:cx3="http://schemas.microsoft.com/office/drawing/2016/5/9/chartex" xmlns:cx4="http://schemas.microsoft.com/office/drawing/2016/5/10/chartex" xmlns:cx5="http://schemas.microsoft.com/office/drawing/2016/5/11/chartex" xmlns:cx6="http://schemas.microsoft.com/office/drawing/2016/5/12/chartex" xmlns:cx7="http://schemas.microsoft.com/office/drawing/2016/5/13/chartex" xmlns:cx8="http://schemas.microsoft.com/office/drawing/2016/5/14/chartex" xmlns:aink="http://schemas.microsoft.com/office/drawing/2016/ink" xmlns:am3d="http://schemas.microsoft.com/office/drawing/2017/model3d" xmlns:w16cid="http://schemas.microsoft.com/office/word/2016/wordml/cid" xmlns:w16se="http://schemas.microsoft.com/office/word/2015/wordml/symex">
             <w:pict>
               <v:shape w14:anchorId="3E13A8AE" id="Text Box 3" o:spid="_x0000_s1029" type="#_x0000_t202" style="position:absolute;margin-left:90.05pt;margin-top:11.05pt;width:335.25pt;height:143.4pt;z-index:251662336;visibility:visible;mso-wrap-style:square;mso-width-percent:0;mso-height-percent:0;mso-wrap-distance-left:9pt;mso-wrap-distance-top:0;mso-wrap-distance-right:9pt;mso-wrap-distance-bottom:0;mso-position-horizontal:absolute;mso-position-horizontal-relative:text;mso-position-vertical:absolute;mso-position-vertical-relative:text;mso-width-percent:0;mso-height-percent:0;mso-width-relative:page;mso-height-relative:page;v-text-anchor:top" o:gfxdata="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" filled="f" stroked="f">
                 <v:textbox>
@@ -1608,7 +1646,23 @@
           <w:rFonts w:ascii="Arial" w:hAnsi="Arial" w:cs="Arial"/>
           <w:sz w:val="20"/>
         </w:rPr>
-        <w:t xml:space="preserve"> foi-nos proposto criar uma base de dados sobre um tema à escolha. O tema escolhido por nós foi uma base de dados sobre um mercado de compra e venda online, uma vez que é algo que cada vez é mais utilizado.</w:t>
+        <w:t xml:space="preserve"> foi-nos proposto criar uma base de dados sobre um tema à escolha. O tema escolhido por nós foi uma base de dados sobre um mercado de compra e venda </w:t>
+      </w:r>
+      <w:proofErr w:type="gramStart"/>
+      <w:r>
+        <w:rPr>
+          <w:rFonts w:ascii="Arial" w:hAnsi="Arial" w:cs="Arial"/>
+          <w:sz w:val="20"/>
+        </w:rPr>
+        <w:t>online</w:t>
+      </w:r>
+      <w:proofErr w:type="gramEnd"/>
+      <w:r>
+        <w:rPr>
+          <w:rFonts w:ascii="Arial" w:hAnsi="Arial" w:cs="Arial"/>
+          <w:sz w:val="20"/>
+        </w:rPr>
+        <w:t>, uma vez que é algo que cada vez é mais utilizado.</w:t>
       </w:r>
     </w:p>
     <w:p>
@@ -1627,6 +1681,7 @@
         <w:tab/>
         <w:t xml:space="preserve">O trabalho está dividido em duas fases. Nesta primeira fase, começamos por conceber um modelo concetual, contendo a base estrutural do nosso trabalho. Traduzimos o modelo concetual para um modelo lógico, respeitando as 3 primeiras formas normais. Para completar a nossa base de dados foi preciso fazer o seu povoamento, que consiste em introduzir dados sobre clientes, produtos e compras, para verificar o seu bom funcionamento. No final foi preciso criar </w:t>
       </w:r>
+      <w:proofErr w:type="spellStart"/>
       <w:r>
         <w:rPr>
           <w:rFonts w:ascii="Arial" w:hAnsi="Arial" w:cs="Arial"/>
@@ -1635,6 +1690,7 @@
         </w:rPr>
         <w:t>queries</w:t>
       </w:r>
+      <w:proofErr w:type="spellEnd"/>
       <w:r>
         <w:rPr>
           <w:rFonts w:ascii="Arial" w:hAnsi="Arial" w:cs="Arial"/>
@@ -1642,6 +1698,7 @@
         </w:rPr>
         <w:t xml:space="preserve">, </w:t>
       </w:r>
+      <w:proofErr w:type="spellStart"/>
       <w:r>
         <w:rPr>
           <w:rFonts w:ascii="Arial" w:hAnsi="Arial" w:cs="Arial"/>
@@ -1650,6 +1707,7 @@
         </w:rPr>
         <w:t>views</w:t>
       </w:r>
+      <w:proofErr w:type="spellEnd"/>
       <w:r>
         <w:rPr>
           <w:rFonts w:ascii="Arial" w:hAnsi="Arial" w:cs="Arial"/>
@@ -1657,6 +1715,7 @@
         </w:rPr>
         <w:t xml:space="preserve">, transações e </w:t>
       </w:r>
+      <w:proofErr w:type="spellStart"/>
       <w:r>
         <w:rPr>
           <w:rFonts w:ascii="Arial" w:hAnsi="Arial" w:cs="Arial"/>
@@ -1665,6 +1724,7 @@
         </w:rPr>
         <w:t>triggers</w:t>
       </w:r>
+      <w:proofErr w:type="spellEnd"/>
       <w:r>
         <w:rPr>
           <w:rFonts w:ascii="Arial" w:hAnsi="Arial" w:cs="Arial"/>
@@ -3804,8 +3864,6 @@
         </w:rPr>
         <w:t>0</w:t>
       </w:r>
-      <w:bookmarkStart w:id="0" w:name="_GoBack"/>
-      <w:bookmarkEnd w:id="0"/>
     </w:p>
     <w:p>
       <w:pPr>
@@ -4215,7 +4273,25 @@
           <w:sz w:val="20"/>
           <w:szCs w:val="20"/>
         </w:rPr>
-        <w:t xml:space="preserve">. Num site de compras online </w:t>
+        <w:t xml:space="preserve">. Num </w:t>
+      </w:r>
+      <w:proofErr w:type="gramStart"/>
+      <w:r>
+        <w:rPr>
+          <w:rFonts w:ascii="Arial" w:hAnsi="Arial" w:cs="Arial"/>
+          <w:sz w:val="20"/>
+          <w:szCs w:val="20"/>
+        </w:rPr>
+        <w:t>site</w:t>
+      </w:r>
+      <w:proofErr w:type="gramEnd"/>
+      <w:r>
+        <w:rPr>
+          <w:rFonts w:ascii="Arial" w:hAnsi="Arial" w:cs="Arial"/>
+          <w:sz w:val="20"/>
+          <w:szCs w:val="20"/>
+        </w:rPr>
+        <w:t xml:space="preserve"> de compras online </w:t>
       </w:r>
       <w:r>
         <w:rPr>
@@ -4357,6 +4433,7 @@
         </w:rPr>
         <w:t xml:space="preserve">Foi-nos proposto criar uma base de dados na UC de BD, com a finalidade de avaliar a nossa capacidade na construção de esquemas, concetual e lógico, </w:t>
       </w:r>
+      <w:proofErr w:type="spellStart"/>
       <w:r>
         <w:rPr>
           <w:rFonts w:ascii="Arial" w:hAnsi="Arial" w:cs="Arial"/>
@@ -4366,6 +4443,7 @@
         </w:rPr>
         <w:t>queries</w:t>
       </w:r>
+      <w:proofErr w:type="spellEnd"/>
       <w:r>
         <w:rPr>
           <w:rFonts w:ascii="Arial" w:hAnsi="Arial" w:cs="Arial"/>
@@ -4459,6 +4537,7 @@
         </w:rPr>
         <w:t xml:space="preserve">Como este trabalho era construído do zero, então neste projeto focámo-nos numa aplicação que pudesse servir de modelo. Por esta razão focamo-nos no </w:t>
       </w:r>
+      <w:proofErr w:type="gramStart"/>
       <w:r>
         <w:rPr>
           <w:rFonts w:ascii="Arial" w:hAnsi="Arial" w:cs="Arial"/>
@@ -4467,6 +4546,7 @@
         </w:rPr>
         <w:t>site</w:t>
       </w:r>
+      <w:proofErr w:type="gramEnd"/>
       <w:r>
         <w:rPr>
           <w:rFonts w:ascii="Arial" w:hAnsi="Arial" w:cs="Arial"/>
@@ -4489,6 +4569,7 @@
         </w:rPr>
         <w:t xml:space="preserve">, uma vez que é a empresa online com maior sucesso da atualidade. Sendo um dos primeiros </w:t>
       </w:r>
+      <w:proofErr w:type="gramStart"/>
       <w:r>
         <w:rPr>
           <w:rFonts w:ascii="Arial" w:hAnsi="Arial" w:cs="Arial"/>
@@ -4497,6 +4578,7 @@
         </w:rPr>
         <w:t>sites</w:t>
       </w:r>
+      <w:proofErr w:type="gramEnd"/>
       <w:r>
         <w:rPr>
           <w:rFonts w:ascii="Arial" w:hAnsi="Arial" w:cs="Arial"/>
@@ -4537,6 +4619,7 @@
         </w:rPr>
         <w:t xml:space="preserve">O </w:t>
       </w:r>
+      <w:proofErr w:type="gramStart"/>
       <w:r>
         <w:rPr>
           <w:rFonts w:ascii="Arial" w:hAnsi="Arial" w:cs="Arial"/>
@@ -4545,6 +4628,7 @@
         </w:rPr>
         <w:t>site</w:t>
       </w:r>
+      <w:proofErr w:type="gramEnd"/>
       <w:r>
         <w:rPr>
           <w:rFonts w:ascii="Arial" w:hAnsi="Arial" w:cs="Arial"/>
@@ -4597,6 +4681,7 @@
         </w:rPr>
         <w:t xml:space="preserve">, como qualquer </w:t>
       </w:r>
+      <w:proofErr w:type="gramStart"/>
       <w:r>
         <w:rPr>
           <w:rFonts w:ascii="Arial" w:hAnsi="Arial" w:cs="Arial"/>
@@ -4605,6 +4690,7 @@
         </w:rPr>
         <w:t>site</w:t>
       </w:r>
+      <w:proofErr w:type="gramEnd"/>
       <w:r>
         <w:rPr>
           <w:rFonts w:ascii="Arial" w:hAnsi="Arial" w:cs="Arial"/>
@@ -4627,6 +4713,7 @@
         </w:rPr>
         <w:t xml:space="preserve">, podem ser pesquisados artigos em específico, como o </w:t>
       </w:r>
+      <w:proofErr w:type="spellStart"/>
       <w:r>
         <w:rPr>
           <w:rFonts w:ascii="Arial" w:hAnsi="Arial" w:cs="Arial"/>
@@ -4635,6 +4722,7 @@
         </w:rPr>
         <w:t>Xiaomi</w:t>
       </w:r>
+      <w:proofErr w:type="spellEnd"/>
       <w:r>
         <w:rPr>
           <w:rFonts w:ascii="Arial" w:hAnsi="Arial" w:cs="Arial"/>
@@ -4642,6 +4730,7 @@
         </w:rPr>
         <w:t xml:space="preserve"> </w:t>
       </w:r>
+      <w:proofErr w:type="spellStart"/>
       <w:r>
         <w:rPr>
           <w:rFonts w:ascii="Arial" w:hAnsi="Arial" w:cs="Arial"/>
@@ -4650,6 +4739,7 @@
         </w:rPr>
         <w:t>Redmi</w:t>
       </w:r>
+      <w:proofErr w:type="spellEnd"/>
       <w:r>
         <w:rPr>
           <w:rFonts w:ascii="Arial" w:hAnsi="Arial" w:cs="Arial"/>
@@ -4657,6 +4747,7 @@
         </w:rPr>
         <w:t xml:space="preserve"> 5 </w:t>
       </w:r>
+      <w:proofErr w:type="spellStart"/>
       <w:r>
         <w:rPr>
           <w:rFonts w:ascii="Arial" w:hAnsi="Arial" w:cs="Arial"/>
@@ -4665,6 +4756,7 @@
         </w:rPr>
         <w:t>Plus</w:t>
       </w:r>
+      <w:proofErr w:type="spellEnd"/>
       <w:r>
         <w:rPr>
           <w:rFonts w:ascii="Arial" w:hAnsi="Arial" w:cs="Arial"/>
@@ -4672,6 +4764,7 @@
         </w:rPr>
         <w:t xml:space="preserve">, ou procurar um tipo de produtos como </w:t>
       </w:r>
+      <w:proofErr w:type="spellStart"/>
       <w:r>
         <w:rPr>
           <w:rFonts w:ascii="Arial" w:hAnsi="Arial" w:cs="Arial"/>
@@ -4680,6 +4773,7 @@
         </w:rPr>
         <w:t>smartphones</w:t>
       </w:r>
+      <w:proofErr w:type="spellEnd"/>
       <w:r>
         <w:rPr>
           <w:rFonts w:ascii="Arial" w:hAnsi="Arial" w:cs="Arial"/>
@@ -4777,7 +4871,21 @@
           <w:rFonts w:ascii="Arial" w:hAnsi="Arial" w:cs="Arial"/>
           <w:sz w:val="20"/>
         </w:rPr>
-        <w:t xml:space="preserve">foi projetada para praticar todos os aspetos relevantes de um sistema de bases de dados, quer estes sejam relacionais ou não relacionais. Para isso </w:t>
+        <w:t xml:space="preserve">foi projetada para praticar todos os aspetos relevantes </w:t>
+      </w:r>
+      <w:r>
+        <w:rPr>
+          <w:rFonts w:ascii="Arial" w:hAnsi="Arial" w:cs="Arial"/>
+          <w:sz w:val="20"/>
+        </w:rPr>
+        <w:t>de um sistema de bases de dados</w:t>
+      </w:r>
+      <w:r>
+        <w:rPr>
+          <w:rFonts w:ascii="Arial" w:hAnsi="Arial" w:cs="Arial"/>
+          <w:sz w:val="20"/>
+        </w:rPr>
+        <w:t xml:space="preserve"> quer estes sejam relacionais ou não relacionais. Para isso </w:t>
       </w:r>
       <w:r>
         <w:rPr>
@@ -4798,7 +4906,21 @@
           <w:rFonts w:ascii="Arial" w:hAnsi="Arial" w:cs="Arial"/>
           <w:sz w:val="20"/>
         </w:rPr>
-        <w:t xml:space="preserve">de um </w:t>
+        <w:t>de um</w:t>
+      </w:r>
+      <w:r>
+        <w:rPr>
+          <w:rFonts w:ascii="Arial" w:hAnsi="Arial" w:cs="Arial"/>
+          <w:sz w:val="20"/>
+        </w:rPr>
+        <w:t>a</w:t>
+      </w:r>
+      <w:r>
+        <w:rPr>
+          <w:rFonts w:ascii="Arial" w:hAnsi="Arial" w:cs="Arial"/>
+          <w:sz w:val="20"/>
+        </w:rPr>
+        <w:t xml:space="preserve"> </w:t>
       </w:r>
       <w:r>
         <w:rPr>
@@ -4814,13 +4936,6 @@
           <w:sz w:val="20"/>
         </w:rPr>
         <w:t>.</w:t>
-      </w:r>
-      <w:r>
-        <w:rPr>
-          <w:rFonts w:ascii="Arial" w:hAnsi="Arial" w:cs="Arial"/>
-          <w:sz w:val="20"/>
-        </w:rPr>
-        <w:t xml:space="preserve"> </w:t>
       </w:r>
     </w:p>
     <w:p>
@@ -5200,7 +5315,23 @@
           <w:rFonts w:ascii="Arial" w:hAnsi="Arial" w:cs="Arial"/>
           <w:sz w:val="20"/>
         </w:rPr>
-        <w:t>: Recolha de requisitos, sobre o sistema, com potenciais clientes do site;</w:t>
+        <w:t xml:space="preserve">: Recolha de requisitos, sobre o sistema, com potenciais clientes do </w:t>
+      </w:r>
+      <w:proofErr w:type="gramStart"/>
+      <w:r>
+        <w:rPr>
+          <w:rFonts w:ascii="Arial" w:hAnsi="Arial" w:cs="Arial"/>
+          <w:sz w:val="20"/>
+        </w:rPr>
+        <w:t>site</w:t>
+      </w:r>
+      <w:proofErr w:type="gramEnd"/>
+      <w:r>
+        <w:rPr>
+          <w:rFonts w:ascii="Arial" w:hAnsi="Arial" w:cs="Arial"/>
+          <w:sz w:val="20"/>
+        </w:rPr>
+        <w:t>;</w:t>
       </w:r>
     </w:p>
     <w:p>
@@ -5448,6 +5579,7 @@
         </w:rPr>
         <w:t xml:space="preserve">, que era o seu identificador, a </w:t>
       </w:r>
+      <w:proofErr w:type="gramStart"/>
       <w:r>
         <w:rPr>
           <w:rFonts w:ascii="Arial" w:hAnsi="Arial" w:cs="Arial"/>
@@ -5456,6 +5588,7 @@
         </w:rPr>
         <w:t>password</w:t>
       </w:r>
+      <w:proofErr w:type="gramEnd"/>
       <w:r>
         <w:rPr>
           <w:rFonts w:ascii="Arial" w:hAnsi="Arial" w:cs="Arial"/>
@@ -6468,7 +6601,15 @@
           <w:rFonts w:ascii="Arial" w:hAnsi="Arial" w:cs="Arial"/>
           <w:sz w:val="20"/>
         </w:rPr>
-        <w:t xml:space="preserve"> as entidades e associados os diferentes atributos a cada entidade, e o seu tipo, por exemplo se eram identificadores da entidade, atributos multivalorado</w:t>
+        <w:t xml:space="preserve"> as entidades e associados os diferentes atributos a cada entidade, e o seu tipo, por exemplo se eram identificadores da entidade, atributos </w:t>
+      </w:r>
+      <w:proofErr w:type="spellStart"/>
+      <w:r>
+        <w:rPr>
+          <w:rFonts w:ascii="Arial" w:hAnsi="Arial" w:cs="Arial"/>
+          <w:sz w:val="20"/>
+        </w:rPr>
+        <w:t>multivalorado</w:t>
       </w:r>
       <w:r>
         <w:rPr>
@@ -6477,6 +6618,7 @@
         </w:rPr>
         <w:t>s</w:t>
       </w:r>
+      <w:proofErr w:type="spellEnd"/>
       <w:r>
         <w:rPr>
           <w:rFonts w:ascii="Arial" w:hAnsi="Arial" w:cs="Arial"/>
@@ -6715,7 +6857,31 @@
           <w:lang w:eastAsia="en-US"/>
         </w:rPr>
         <w:tab/>
-        <w:t>Como seria de esperar, uma das entidades é o utilizador. Este é o responsável pelas operações de compra ou venda no site. Este dispõe de diferentes métodos de pagamentos (que são por si só uma entidade) como transferência bancária, cartão de crédito</w:t>
+        <w:t xml:space="preserve">Como seria de esperar, uma das entidades é o utilizador. Este é o responsável pelas operações de compra ou venda no </w:t>
+      </w:r>
+      <w:proofErr w:type="gramStart"/>
+      <w:r>
+        <w:rPr>
+          <w:rFonts w:ascii="Arial" w:hAnsi="Arial" w:cs="Arial"/>
+          <w:bCs/>
+          <w:kern w:val="32"/>
+          <w:sz w:val="20"/>
+          <w:szCs w:val="20"/>
+          <w:lang w:eastAsia="en-US"/>
+        </w:rPr>
+        <w:t>site</w:t>
+      </w:r>
+      <w:proofErr w:type="gramEnd"/>
+      <w:r>
+        <w:rPr>
+          <w:rFonts w:ascii="Arial" w:hAnsi="Arial" w:cs="Arial"/>
+          <w:bCs/>
+          <w:kern w:val="32"/>
+          <w:sz w:val="20"/>
+          <w:szCs w:val="20"/>
+          <w:lang w:eastAsia="en-US"/>
+        </w:rPr>
+        <w:t>. Este dispõe de diferentes métodos de pagamentos (que são por si só uma entidade) como transferência bancária, cartão de crédito</w:t>
       </w:r>
       <w:r>
         <w:rPr>
@@ -6737,7 +6903,31 @@
           <w:szCs w:val="20"/>
           <w:lang w:eastAsia="en-US"/>
         </w:rPr>
-        <w:t>. Como foi mencionado acima, o utilizador pode vender ou comprar produtos no site, sendo que os produtos, como entidades, devem ser listados e caraterizados pelo seu vendedor. Várias compras individuais de produtos formam um carrinho de compras, ao qual os produtos serão adicionados após as compras, que serão oficializadas dada a confirmação do carrinho final. Os produtos comprados serão então transportados até ao seu comprador pelo método mais conveniente.</w:t>
+        <w:t xml:space="preserve">. Como foi mencionado acima, o utilizador pode vender ou comprar produtos no </w:t>
+      </w:r>
+      <w:proofErr w:type="gramStart"/>
+      <w:r>
+        <w:rPr>
+          <w:rFonts w:ascii="Arial" w:hAnsi="Arial" w:cs="Arial"/>
+          <w:bCs/>
+          <w:kern w:val="32"/>
+          <w:sz w:val="20"/>
+          <w:szCs w:val="20"/>
+          <w:lang w:eastAsia="en-US"/>
+        </w:rPr>
+        <w:t>site</w:t>
+      </w:r>
+      <w:proofErr w:type="gramEnd"/>
+      <w:r>
+        <w:rPr>
+          <w:rFonts w:ascii="Arial" w:hAnsi="Arial" w:cs="Arial"/>
+          <w:bCs/>
+          <w:kern w:val="32"/>
+          <w:sz w:val="20"/>
+          <w:szCs w:val="20"/>
+          <w:lang w:eastAsia="en-US"/>
+        </w:rPr>
+        <w:t>, sendo que os produtos, como entidades, devem ser listados e caraterizados pelo seu vendedor. Várias compras individuais de produtos formam um carrinho de compras, ao qual os produtos serão adicionados após as compras, que serão oficializadas dada a confirmação do carrinho final. Os produtos comprados serão então transportados até ao seu comprador pelo método mais conveniente.</w:t>
       </w:r>
     </w:p>
     <w:p>
@@ -7017,7 +7207,31 @@
           <w:lang w:eastAsia="en-US"/>
         </w:rPr>
         <w:lastRenderedPageBreak/>
-        <w:t xml:space="preserve">  3.4 Identificação e caracterização das Associação dos Atributos com as Entidades e Relacionamentos.</w:t>
+        <w:t xml:space="preserve">  3.4 Identificação</w:t>
+      </w:r>
+      <w:r>
+        <w:rPr>
+          <w:rFonts w:ascii="Arial" w:hAnsi="Arial" w:cs="Arial"/>
+          <w:b/>
+          <w:bCs/>
+          <w:kern w:val="32"/>
+          <w:sz w:val="32"/>
+          <w:szCs w:val="32"/>
+          <w:lang w:eastAsia="en-US"/>
+        </w:rPr>
+        <w:t xml:space="preserve"> e caracterização das Associações</w:t>
+      </w:r>
+      <w:r>
+        <w:rPr>
+          <w:rFonts w:ascii="Arial" w:hAnsi="Arial" w:cs="Arial"/>
+          <w:b/>
+          <w:bCs/>
+          <w:kern w:val="32"/>
+          <w:sz w:val="32"/>
+          <w:szCs w:val="32"/>
+          <w:lang w:eastAsia="en-US"/>
+        </w:rPr>
+        <w:t xml:space="preserve"> dos Atributos com as Entidades e Relacionamentos.</w:t>
       </w:r>
     </w:p>
     <w:p>
@@ -7068,6 +7282,7 @@
         </w:rPr>
         <w:t xml:space="preserve">, Data de Nascimento, Morada, Nome, </w:t>
       </w:r>
+      <w:proofErr w:type="gramStart"/>
       <w:r>
         <w:rPr>
           <w:rFonts w:ascii="Arial" w:hAnsi="Arial" w:cs="Arial"/>
@@ -7079,6 +7294,7 @@
         </w:rPr>
         <w:t>Password</w:t>
       </w:r>
+      <w:proofErr w:type="gramEnd"/>
       <w:r>
         <w:rPr>
           <w:rFonts w:ascii="Arial" w:hAnsi="Arial" w:cs="Arial"/>
@@ -7395,6 +7611,7 @@
         </w:rPr>
         <w:t xml:space="preserve"> no </w:t>
       </w:r>
+      <w:proofErr w:type="gramStart"/>
       <w:r>
         <w:rPr>
           <w:rFonts w:ascii="Arial" w:hAnsi="Arial" w:cs="Arial"/>
@@ -7407,6 +7624,7 @@
         </w:rPr>
         <w:t>site</w:t>
       </w:r>
+      <w:proofErr w:type="gramEnd"/>
       <w:r>
         <w:rPr>
           <w:rFonts w:ascii="Arial" w:hAnsi="Arial" w:cs="Arial"/>
@@ -7441,6 +7659,7 @@
         </w:rPr>
         <w:t xml:space="preserve"> é necessário para realizar transferências de dinheiro (que será adicionado ou retirado do saldo), a data de nascimento para determinar a idade do utilizador (por exemplo, para proibir acesso a menores), o nome e a </w:t>
       </w:r>
+      <w:proofErr w:type="gramStart"/>
       <w:r>
         <w:rPr>
           <w:rFonts w:ascii="Arial" w:hAnsi="Arial" w:cs="Arial"/>
@@ -7453,16 +7672,30 @@
         </w:rPr>
         <w:t>password</w:t>
       </w:r>
-      <w:r>
-        <w:rPr>
-          <w:rFonts w:ascii="Arial" w:hAnsi="Arial" w:cs="Arial"/>
-          <w:bCs/>
-          <w:kern w:val="32"/>
-          <w:sz w:val="20"/>
-          <w:szCs w:val="20"/>
-          <w:lang w:eastAsia="en-US"/>
-        </w:rPr>
-        <w:t xml:space="preserve"> para garantir apenas ao utilizador acesso à sua conta pessoal, morada para assuntos das entregas e contatos caso necessário (sendo que o nº de telemóvel tem obrigatoriamente nove algarismos). Cada método de pagamento tem um nº de identificação, assim como cada produto, compra e carrinho. Os produtos são organizados por categoria e é possível atribuir-lhes, para além do nome e preço base, a quantidade a vender e uma breve descrição. A compra detalha, para além da quantidade de produtos comprados, o preço </w:t>
+      <w:proofErr w:type="gramEnd"/>
+      <w:r>
+        <w:rPr>
+          <w:rFonts w:ascii="Arial" w:hAnsi="Arial" w:cs="Arial"/>
+          <w:bCs/>
+          <w:kern w:val="32"/>
+          <w:sz w:val="20"/>
+          <w:szCs w:val="20"/>
+          <w:lang w:eastAsia="en-US"/>
+        </w:rPr>
+        <w:t xml:space="preserve"> para garantir apenas ao utilizador acesso à sua conta pessoal, morada para assuntos das entregas e contatos caso necessário (sendo que o nº de telemóvel tem obrigatoriamente nove algarismos). Cada método de pagamento tem um nº de identificação, assim como cada produto, compra e carrinho. Os produtos são organizados por categoria e é possível atribuir-lhes, para além do nome e preço base, a quantidade a ve</w:t>
+      </w:r>
+      <w:bookmarkStart w:id="0" w:name="_GoBack"/>
+      <w:bookmarkEnd w:id="0"/>
+      <w:r>
+        <w:rPr>
+          <w:rFonts w:ascii="Arial" w:hAnsi="Arial" w:cs="Arial"/>
+          <w:bCs/>
+          <w:kern w:val="32"/>
+          <w:sz w:val="20"/>
+          <w:szCs w:val="20"/>
+          <w:lang w:eastAsia="en-US"/>
+        </w:rPr>
+        <w:t xml:space="preserve">nder e uma breve descrição. A compra detalha, para além da quantidade de produtos comprados, o preço </w:t>
       </w:r>
       <w:r>
         <w:rPr>
@@ -7906,7 +8139,31 @@
           <w:szCs w:val="20"/>
           <w:lang w:eastAsia="en-US"/>
         </w:rPr>
-        <w:t>em conta que os atributos referentes aos contactos do utilizador são multivalorados e que através do esquema é fácil perceber quais dos atributos são chaves primárias. Os relacionamentos criados e os seus tipos são os explicados na secção 3.3, sendo que o esquema concetual ajuda a perceber que a relação “Utilizador-Produto” é apenas em caso de venda e não de compra, ou seja, um comprador relaciona-se com o produto que compra através das entidades “Compra” e “Carrinho”.</w:t>
+        <w:t xml:space="preserve">em conta que os atributos referentes aos contactos do utilizador são </w:t>
+      </w:r>
+      <w:proofErr w:type="spellStart"/>
+      <w:r>
+        <w:rPr>
+          <w:rFonts w:ascii="Arial" w:hAnsi="Arial" w:cs="Arial"/>
+          <w:bCs/>
+          <w:kern w:val="32"/>
+          <w:sz w:val="20"/>
+          <w:szCs w:val="20"/>
+          <w:lang w:eastAsia="en-US"/>
+        </w:rPr>
+        <w:t>multivalorados</w:t>
+      </w:r>
+      <w:proofErr w:type="spellEnd"/>
+      <w:r>
+        <w:rPr>
+          <w:rFonts w:ascii="Arial" w:hAnsi="Arial" w:cs="Arial"/>
+          <w:bCs/>
+          <w:kern w:val="32"/>
+          <w:sz w:val="20"/>
+          <w:szCs w:val="20"/>
+          <w:lang w:eastAsia="en-US"/>
+        </w:rPr>
+        <w:t xml:space="preserve"> e que através do esquema é fácil perceber quais dos atributos são chaves primárias. Os relacionamentos criados e os seus tipos são os explicados na secção 3.3, sendo que o esquema concetual ajuda a perceber que a relação “Utilizador-Produto” é apenas em caso de venda e não de compra, ou seja, um comprador relaciona-se com o produto que compra através das entidades “Compra” e “Carrinho”.</w:t>
       </w:r>
     </w:p>
     <w:p>
@@ -8117,8 +8374,22 @@
           <w:szCs w:val="32"/>
           <w:lang w:eastAsia="en-US"/>
         </w:rPr>
-        <w:t>4.1 Construção e validação do modelo de dados lógico</w:t>
-      </w:r>
+        <w:t xml:space="preserve">4.1 Construção e validação do modelo de </w:t>
+      </w:r>
+      <w:proofErr w:type="gramStart"/>
+      <w:r>
+        <w:rPr>
+          <w:rFonts w:ascii="Arial" w:hAnsi="Arial" w:cs="Arial"/>
+          <w:b/>
+          <w:bCs/>
+          <w:kern w:val="32"/>
+          <w:sz w:val="32"/>
+          <w:szCs w:val="32"/>
+          <w:lang w:eastAsia="en-US"/>
+        </w:rPr>
+        <w:t>dados lógico</w:t>
+      </w:r>
+      <w:proofErr w:type="gramEnd"/>
     </w:p>
     <w:p>
       <w:pPr>
@@ -8142,7 +8413,31 @@
           <w:szCs w:val="20"/>
           <w:lang w:eastAsia="en-US"/>
         </w:rPr>
-        <w:t xml:space="preserve">O modelo de dados lógico foi construído a partir do </w:t>
+        <w:t xml:space="preserve">O modelo de </w:t>
+      </w:r>
+      <w:proofErr w:type="gramStart"/>
+      <w:r>
+        <w:rPr>
+          <w:rFonts w:ascii="Arial" w:hAnsi="Arial" w:cs="Arial"/>
+          <w:bCs/>
+          <w:kern w:val="32"/>
+          <w:sz w:val="20"/>
+          <w:szCs w:val="20"/>
+          <w:lang w:eastAsia="en-US"/>
+        </w:rPr>
+        <w:t>dados lógico</w:t>
+      </w:r>
+      <w:proofErr w:type="gramEnd"/>
+      <w:r>
+        <w:rPr>
+          <w:rFonts w:ascii="Arial" w:hAnsi="Arial" w:cs="Arial"/>
+          <w:bCs/>
+          <w:kern w:val="32"/>
+          <w:sz w:val="20"/>
+          <w:szCs w:val="20"/>
+          <w:lang w:eastAsia="en-US"/>
+        </w:rPr>
+        <w:t xml:space="preserve"> foi construído a partir do </w:t>
       </w:r>
       <w:r>
         <w:rPr>
@@ -8627,7 +8922,7 @@
               </wp:anchor>
             </w:drawing>
           </mc:Choice>
-          <mc:Fallback>
+          <mc:Fallback xmlns:cx="http://schemas.microsoft.com/office/drawing/2014/chartex" xmlns:cx1="http://schemas.microsoft.com/office/drawing/2015/9/8/chartex" xmlns:cx2="http://schemas.microsoft.com/office/drawing/2015/10/21/chartex" xmlns:cx3="http://schemas.microsoft.com/office/drawing/2016/5/9/chartex" xmlns:cx4="http://schemas.microsoft.com/office/drawing/2016/5/10/chartex" xmlns:cx5="http://schemas.microsoft.com/office/drawing/2016/5/11/chartex" xmlns:cx6="http://schemas.microsoft.com/office/drawing/2016/5/12/chartex" xmlns:cx7="http://schemas.microsoft.com/office/drawing/2016/5/13/chartex" xmlns:cx8="http://schemas.microsoft.com/office/drawing/2016/5/14/chartex" xmlns:aink="http://schemas.microsoft.com/office/drawing/2016/ink" xmlns:am3d="http://schemas.microsoft.com/office/drawing/2017/model3d" xmlns:w16cid="http://schemas.microsoft.com/office/word/2016/wordml/cid" xmlns:w16se="http://schemas.microsoft.com/office/word/2015/wordml/symex">
             <w:pict>
               <v:shape w14:anchorId="07AE531E" id="Caixa de texto 2" o:spid="_x0000_s1030" type="#_x0000_t202" style="position:absolute;left:0;text-align:left;margin-left:12.25pt;margin-top:387.85pt;width:417.35pt;height:.05pt;z-index:251679744;visibility:visible;mso-wrap-style:square;mso-wrap-distance-left:9pt;mso-wrap-distance-top:0;mso-wrap-distance-right:9pt;mso-wrap-distance-bottom:0;mso-position-horizontal:absolute;mso-position-horizontal-relative:text;mso-position-vertical:absolute;mso-position-vertical-relative:text;v-text-anchor:top" o:gfxdata="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" stroked="f">
                 <v:textbox style="mso-fit-shape-to-text:t" inset="0,0,0,0">
@@ -9062,7 +9357,31 @@
           <w:szCs w:val="20"/>
           <w:lang w:eastAsia="en-US"/>
         </w:rPr>
-        <w:t>Durante a conversa, o utilizador fez inúmeras questão para verificar o modelo, como o nosso modelo conseguiu responder as ce</w:t>
+        <w:t xml:space="preserve">Durante a conversa, o utilizador fez </w:t>
+      </w:r>
+      <w:proofErr w:type="gramStart"/>
+      <w:r>
+        <w:rPr>
+          <w:rFonts w:ascii="Arial" w:hAnsi="Arial" w:cs="Arial"/>
+          <w:bCs/>
+          <w:kern w:val="32"/>
+          <w:sz w:val="20"/>
+          <w:szCs w:val="20"/>
+          <w:lang w:eastAsia="en-US"/>
+        </w:rPr>
+        <w:t>inúmeras questão</w:t>
+      </w:r>
+      <w:proofErr w:type="gramEnd"/>
+      <w:r>
+        <w:rPr>
+          <w:rFonts w:ascii="Arial" w:hAnsi="Arial" w:cs="Arial"/>
+          <w:bCs/>
+          <w:kern w:val="32"/>
+          <w:sz w:val="20"/>
+          <w:szCs w:val="20"/>
+          <w:lang w:eastAsia="en-US"/>
+        </w:rPr>
+        <w:t xml:space="preserve"> para verificar o modelo, como o nosso modelo conseguiu responder as ce</w:t>
       </w:r>
       <w:r>
         <w:rPr>
@@ -9574,7 +9893,16 @@
           <w:sz w:val="20"/>
           <w:lang w:eastAsia="en-US"/>
         </w:rPr>
-        <w:t>O sistema de gestão de base de dados</w:t>
+        <w:t xml:space="preserve">O sistema de gestão de base de </w:t>
+      </w:r>
+      <w:proofErr w:type="gramStart"/>
+      <w:r>
+        <w:rPr>
+          <w:rFonts w:ascii="Arial" w:eastAsia="Times New Roman" w:hAnsi="Arial" w:cs="Arial"/>
+          <w:sz w:val="20"/>
+          <w:lang w:eastAsia="en-US"/>
+        </w:rPr>
+        <w:t>dados</w:t>
       </w:r>
       <w:r>
         <w:rPr>
@@ -9607,7 +9935,16 @@
           <w:sz w:val="20"/>
           <w:lang w:eastAsia="en-US"/>
         </w:rPr>
-        <w:t xml:space="preserve"> utilizado foi o proposto pelos docentes da </w:t>
+        <w:t xml:space="preserve"> utilizado</w:t>
+      </w:r>
+      <w:proofErr w:type="gramEnd"/>
+      <w:r>
+        <w:rPr>
+          <w:rFonts w:ascii="Arial" w:eastAsia="Times New Roman" w:hAnsi="Arial" w:cs="Arial"/>
+          <w:sz w:val="20"/>
+          <w:lang w:eastAsia="en-US"/>
+        </w:rPr>
+        <w:t xml:space="preserve"> foi o proposto pelos docentes da </w:t>
       </w:r>
       <w:r>
         <w:rPr>
@@ -9635,6 +9972,7 @@
         </w:rPr>
         <w:t xml:space="preserve">o </w:t>
       </w:r>
+      <w:proofErr w:type="spellStart"/>
       <w:r>
         <w:rPr>
           <w:rFonts w:ascii="Arial" w:eastAsia="Times New Roman" w:hAnsi="Arial" w:cs="Arial"/>
@@ -9653,6 +9991,7 @@
         </w:rPr>
         <w:t>SQL</w:t>
       </w:r>
+      <w:proofErr w:type="spellEnd"/>
       <w:r>
         <w:rPr>
           <w:rFonts w:ascii="Arial" w:eastAsia="Times New Roman" w:hAnsi="Arial" w:cs="Arial"/>
@@ -10010,6 +10349,7 @@
         <w:tab/>
         <w:t xml:space="preserve">Uma informação muito requisitada é a verificação de todos os produtos disponíveis para venda, uma vez que esta informação é quase sempre consultada quando um utilizador acede ao </w:t>
       </w:r>
+      <w:proofErr w:type="gramStart"/>
       <w:r>
         <w:rPr>
           <w:rFonts w:ascii="Arial" w:hAnsi="Arial" w:cs="Arial"/>
@@ -10019,6 +10359,7 @@
         </w:rPr>
         <w:t>site</w:t>
       </w:r>
+      <w:proofErr w:type="gramEnd"/>
       <w:r>
         <w:rPr>
           <w:rFonts w:ascii="Arial" w:hAnsi="Arial" w:cs="Arial"/>
@@ -10114,7 +10455,7 @@
               </wp:anchor>
             </w:drawing>
           </mc:Choice>
-          <mc:Fallback>
+          <mc:Fallback xmlns:cx="http://schemas.microsoft.com/office/drawing/2014/chartex" xmlns:cx1="http://schemas.microsoft.com/office/drawing/2015/9/8/chartex" xmlns:cx2="http://schemas.microsoft.com/office/drawing/2015/10/21/chartex" xmlns:cx3="http://schemas.microsoft.com/office/drawing/2016/5/9/chartex" xmlns:cx4="http://schemas.microsoft.com/office/drawing/2016/5/10/chartex" xmlns:cx5="http://schemas.microsoft.com/office/drawing/2016/5/11/chartex" xmlns:cx6="http://schemas.microsoft.com/office/drawing/2016/5/12/chartex" xmlns:cx7="http://schemas.microsoft.com/office/drawing/2016/5/13/chartex" xmlns:cx8="http://schemas.microsoft.com/office/drawing/2016/5/14/chartex" xmlns:aink="http://schemas.microsoft.com/office/drawing/2016/ink" xmlns:am3d="http://schemas.microsoft.com/office/drawing/2017/model3d" xmlns:w16cid="http://schemas.microsoft.com/office/word/2016/wordml/cid" xmlns:w16se="http://schemas.microsoft.com/office/word/2015/wordml/symex">
             <w:pict>
               <v:shape w14:anchorId="268202D3" id="Caixa de texto 18" o:spid="_x0000_s1031" type="#_x0000_t202" style="position:absolute;margin-left:0;margin-top:36.45pt;width:250.5pt;height:.05pt;z-index:-251634688;visibility:visible;mso-wrap-style:square;mso-wrap-distance-left:9pt;mso-wrap-distance-top:0;mso-wrap-distance-right:9pt;mso-wrap-distance-bottom:0;mso-position-horizontal:absolute;mso-position-horizontal-relative:text;mso-position-vertical:absolute;mso-position-vertical-relative:text;v-text-anchor:top" o:gfxdata="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" stroked="f">
                 <v:textbox style="mso-fit-shape-to-text:t" inset="0,0,0,0">
@@ -10315,7 +10656,7 @@
               </wp:anchor>
             </w:drawing>
           </mc:Choice>
-          <mc:Fallback>
+          <mc:Fallback xmlns:cx="http://schemas.microsoft.com/office/drawing/2014/chartex" xmlns:cx1="http://schemas.microsoft.com/office/drawing/2015/9/8/chartex" xmlns:cx2="http://schemas.microsoft.com/office/drawing/2015/10/21/chartex" xmlns:cx3="http://schemas.microsoft.com/office/drawing/2016/5/9/chartex" xmlns:cx4="http://schemas.microsoft.com/office/drawing/2016/5/10/chartex" xmlns:cx5="http://schemas.microsoft.com/office/drawing/2016/5/11/chartex" xmlns:cx6="http://schemas.microsoft.com/office/drawing/2016/5/12/chartex" xmlns:cx7="http://schemas.microsoft.com/office/drawing/2016/5/13/chartex" xmlns:cx8="http://schemas.microsoft.com/office/drawing/2016/5/14/chartex" xmlns:aink="http://schemas.microsoft.com/office/drawing/2016/ink" xmlns:am3d="http://schemas.microsoft.com/office/drawing/2017/model3d" xmlns:w16cid="http://schemas.microsoft.com/office/word/2016/wordml/cid" xmlns:w16se="http://schemas.microsoft.com/office/word/2015/wordml/symex">
             <w:pict>
               <v:shape w14:anchorId="61C1CA03" id="Caixa de texto 19" o:spid="_x0000_s1032" type="#_x0000_t202" style="position:absolute;left:0;text-align:left;margin-left:16.7pt;margin-top:253.35pt;width:425.2pt;height:.05pt;z-index:-251632640;visibility:visible;mso-wrap-style:square;mso-wrap-distance-left:9pt;mso-wrap-distance-top:0;mso-wrap-distance-right:9pt;mso-wrap-distance-bottom:0;mso-position-horizontal:absolute;mso-position-horizontal-relative:text;mso-position-vertical:absolute;mso-position-vertical-relative:text;v-text-anchor:top" o:gfxdata="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" stroked="f">
                 <v:textbox style="mso-fit-shape-to-text:t" inset="0,0,0,0">
@@ -10427,6 +10768,7 @@
         </w:rPr>
         <w:t xml:space="preserve">Para verificar quanto um utilizador recebeu num intervalo de tempo usa-se um </w:t>
       </w:r>
+      <w:proofErr w:type="spellStart"/>
       <w:r>
         <w:rPr>
           <w:rFonts w:ascii="Arial" w:hAnsi="Arial" w:cs="Arial"/>
@@ -10436,6 +10778,7 @@
         </w:rPr>
         <w:t>procedure</w:t>
       </w:r>
+      <w:proofErr w:type="spellEnd"/>
       <w:r>
         <w:rPr>
           <w:rFonts w:ascii="Arial" w:hAnsi="Arial" w:cs="Arial"/>
@@ -10604,7 +10947,7 @@
               </wp:anchor>
             </w:drawing>
           </mc:Choice>
-          <mc:Fallback>
+          <mc:Fallback xmlns:cx="http://schemas.microsoft.com/office/drawing/2014/chartex" xmlns:cx1="http://schemas.microsoft.com/office/drawing/2015/9/8/chartex" xmlns:cx2="http://schemas.microsoft.com/office/drawing/2015/10/21/chartex" xmlns:cx3="http://schemas.microsoft.com/office/drawing/2016/5/9/chartex" xmlns:cx4="http://schemas.microsoft.com/office/drawing/2016/5/10/chartex" xmlns:cx5="http://schemas.microsoft.com/office/drawing/2016/5/11/chartex" xmlns:cx6="http://schemas.microsoft.com/office/drawing/2016/5/12/chartex" xmlns:cx7="http://schemas.microsoft.com/office/drawing/2016/5/13/chartex" xmlns:cx8="http://schemas.microsoft.com/office/drawing/2016/5/14/chartex" xmlns:aink="http://schemas.microsoft.com/office/drawing/2016/ink" xmlns:am3d="http://schemas.microsoft.com/office/drawing/2017/model3d" xmlns:w16cid="http://schemas.microsoft.com/office/word/2016/wordml/cid" xmlns:w16se="http://schemas.microsoft.com/office/word/2015/wordml/symex">
             <w:pict>
               <v:shape w14:anchorId="1D7B8159" id="Caixa de texto 20" o:spid="_x0000_s1033" type="#_x0000_t202" style="position:absolute;margin-left:0;margin-top:83.75pt;width:399.05pt;height:.05pt;z-index:-251630592;visibility:visible;mso-wrap-style:square;mso-wrap-distance-left:9pt;mso-wrap-distance-top:0;mso-wrap-distance-right:9pt;mso-wrap-distance-bottom:0;mso-position-horizontal:absolute;mso-position-horizontal-relative:text;mso-position-vertical:absolute;mso-position-vertical-relative:text;v-text-anchor:top" o:gfxdata="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" stroked="f">
                 <v:textbox style="mso-fit-shape-to-text:t" inset="0,0,0,0">
@@ -10772,6 +11115,7 @@
         </w:rPr>
         <w:t xml:space="preserve">O objetivo da seguinte </w:t>
       </w:r>
+      <w:proofErr w:type="spellStart"/>
       <w:r>
         <w:rPr>
           <w:rFonts w:ascii="Arial" w:hAnsi="Arial" w:cs="Arial"/>
@@ -10784,6 +11128,7 @@
         </w:rPr>
         <w:t>query</w:t>
       </w:r>
+      <w:proofErr w:type="spellEnd"/>
       <w:r>
         <w:rPr>
           <w:rFonts w:ascii="Arial" w:hAnsi="Arial" w:cs="Arial"/>
@@ -10859,7 +11204,31 @@
           <w:szCs w:val="32"/>
           <w:lang w:eastAsia="en-US"/>
         </w:rPr>
-        <w:t xml:space="preserve"> compras referentes aos produtos do utilizador 2. Também foram filtrados todos os carrinhos no qual o utilizador 1 estava envolvido. Por fim, foram unidas as duas tabelas resultantes pelo atributo “Cart” da compra e o “Id” do carrinho. Foi utilizado o operador </w:t>
+        <w:t xml:space="preserve"> compras referentes aos produtos do utilizador 2. Também foram filtrados todos os carrinhos no qual o utilizador 1 estava envolvido. Por fim, foram unidas as duas tabelas resultantes pelo atributo “</w:t>
+      </w:r>
+      <w:proofErr w:type="spellStart"/>
+      <w:r>
+        <w:rPr>
+          <w:rFonts w:ascii="Arial" w:hAnsi="Arial" w:cs="Arial"/>
+          <w:bCs/>
+          <w:kern w:val="32"/>
+          <w:sz w:val="20"/>
+          <w:szCs w:val="32"/>
+          <w:lang w:eastAsia="en-US"/>
+        </w:rPr>
+        <w:t>Cart</w:t>
+      </w:r>
+      <w:proofErr w:type="spellEnd"/>
+      <w:r>
+        <w:rPr>
+          <w:rFonts w:ascii="Arial" w:hAnsi="Arial" w:cs="Arial"/>
+          <w:bCs/>
+          <w:kern w:val="32"/>
+          <w:sz w:val="20"/>
+          <w:szCs w:val="32"/>
+          <w:lang w:eastAsia="en-US"/>
+        </w:rPr>
+        <w:t xml:space="preserve">” da compra e o “Id” do carrinho. Foi utilizado o operador </w:t>
       </w:r>
       <w:r>
         <w:rPr>
@@ -11004,6 +11373,7 @@
         </w:rPr>
         <w:t xml:space="preserve"> a um </w:t>
       </w:r>
+      <w:proofErr w:type="spellStart"/>
       <w:r>
         <w:rPr>
           <w:rFonts w:ascii="Arial" w:hAnsi="Arial" w:cs="Arial"/>
@@ -11016,6 +11386,7 @@
         </w:rPr>
         <w:t>trigger</w:t>
       </w:r>
+      <w:proofErr w:type="spellEnd"/>
       <w:r>
         <w:rPr>
           <w:rFonts w:ascii="Arial" w:hAnsi="Arial" w:cs="Arial"/>
@@ -11027,6 +11398,7 @@
         </w:rPr>
         <w:t xml:space="preserve">. Este </w:t>
       </w:r>
+      <w:proofErr w:type="spellStart"/>
       <w:r>
         <w:rPr>
           <w:rFonts w:ascii="Arial" w:hAnsi="Arial" w:cs="Arial"/>
@@ -11037,7 +11409,20 @@
           <w:szCs w:val="32"/>
           <w:lang w:eastAsia="en-US"/>
         </w:rPr>
-        <w:t xml:space="preserve">trigger </w:t>
+        <w:t>trigger</w:t>
+      </w:r>
+      <w:proofErr w:type="spellEnd"/>
+      <w:r>
+        <w:rPr>
+          <w:rFonts w:ascii="Arial" w:hAnsi="Arial" w:cs="Arial"/>
+          <w:bCs/>
+          <w:i/>
+          <w:kern w:val="32"/>
+          <w:sz w:val="20"/>
+          <w:szCs w:val="32"/>
+          <w:lang w:eastAsia="en-US"/>
+        </w:rPr>
+        <w:t xml:space="preserve"> </w:t>
       </w:r>
       <w:r>
         <w:rPr>
@@ -11162,7 +11547,31 @@
           <w:szCs w:val="32"/>
           <w:lang w:eastAsia="en-US"/>
         </w:rPr>
-        <w:t xml:space="preserve"> invocada a função “atualizaSaldoQuantidade”, que atualiza o saldo de ambos os utilizadores. Nest</w:t>
+        <w:t xml:space="preserve"> invocada a função “</w:t>
+      </w:r>
+      <w:proofErr w:type="spellStart"/>
+      <w:r>
+        <w:rPr>
+          <w:rFonts w:ascii="Arial" w:hAnsi="Arial" w:cs="Arial"/>
+          <w:bCs/>
+          <w:kern w:val="32"/>
+          <w:sz w:val="20"/>
+          <w:szCs w:val="32"/>
+          <w:lang w:eastAsia="en-US"/>
+        </w:rPr>
+        <w:t>atualizaSaldoQuantidade</w:t>
+      </w:r>
+      <w:proofErr w:type="spellEnd"/>
+      <w:r>
+        <w:rPr>
+          <w:rFonts w:ascii="Arial" w:hAnsi="Arial" w:cs="Arial"/>
+          <w:bCs/>
+          <w:kern w:val="32"/>
+          <w:sz w:val="20"/>
+          <w:szCs w:val="32"/>
+          <w:lang w:eastAsia="en-US"/>
+        </w:rPr>
+        <w:t>”, que atualiza o saldo de ambos os utilizadores. Nest</w:t>
       </w:r>
       <w:r>
         <w:rPr>
@@ -11641,7 +12050,6 @@
           <w:kern w:val="32"/>
           <w:sz w:val="20"/>
           <w:szCs w:val="32"/>
-          <w:lang w:eastAsia="en-US"/>
         </w:rPr>
         <w:drawing>
           <wp:inline distT="0" distB="0" distL="0" distR="0" wp14:anchorId="6056363C" wp14:editId="666B7CD4">
@@ -11816,7 +12224,25 @@
           <w:sz w:val="20"/>
           <w:szCs w:val="20"/>
         </w:rPr>
-        <w:t xml:space="preserve"> no caso da chave existir na tabela</w:t>
+        <w:t xml:space="preserve"> </w:t>
+      </w:r>
+      <w:proofErr w:type="gramStart"/>
+      <w:r>
+        <w:rPr>
+          <w:rFonts w:ascii="Arial" w:hAnsi="Arial" w:cs="Arial"/>
+          <w:sz w:val="20"/>
+          <w:szCs w:val="20"/>
+        </w:rPr>
+        <w:t>no caso da</w:t>
+      </w:r>
+      <w:proofErr w:type="gramEnd"/>
+      <w:r>
+        <w:rPr>
+          <w:rFonts w:ascii="Arial" w:hAnsi="Arial" w:cs="Arial"/>
+          <w:sz w:val="20"/>
+          <w:szCs w:val="20"/>
+        </w:rPr>
+        <w:t xml:space="preserve"> chave existir na tabela</w:t>
       </w:r>
       <w:r>
         <w:rPr>
@@ -11842,6 +12268,7 @@
         </w:rPr>
         <w:t xml:space="preserve"> sabe-se que se retira sempre o que se pretende pois não existem duas linhas com chaves iguais. Estes podem ser comparados com os </w:t>
       </w:r>
+      <w:proofErr w:type="spellStart"/>
       <w:r>
         <w:rPr>
           <w:rFonts w:ascii="Arial" w:hAnsi="Arial" w:cs="Arial"/>
@@ -11849,7 +12276,17 @@
           <w:sz w:val="20"/>
           <w:szCs w:val="20"/>
         </w:rPr>
-        <w:t>Map,</w:t>
+        <w:t>Map</w:t>
+      </w:r>
+      <w:proofErr w:type="spellEnd"/>
+      <w:r>
+        <w:rPr>
+          <w:rFonts w:ascii="Arial" w:hAnsi="Arial" w:cs="Arial"/>
+          <w:i/>
+          <w:sz w:val="20"/>
+          <w:szCs w:val="20"/>
+        </w:rPr>
+        <w:t>,</w:t>
       </w:r>
       <w:r>
         <w:rPr>
@@ -11859,6 +12296,7 @@
         </w:rPr>
         <w:t xml:space="preserve"> que por exemplo, são usados em programação orientado aos objetos. As tabelas já vêm por </w:t>
       </w:r>
+      <w:proofErr w:type="spellStart"/>
       <w:r>
         <w:rPr>
           <w:rFonts w:ascii="Arial" w:hAnsi="Arial" w:cs="Arial"/>
@@ -11868,6 +12306,7 @@
         </w:rPr>
         <w:t>default</w:t>
       </w:r>
+      <w:proofErr w:type="spellEnd"/>
       <w:r>
         <w:rPr>
           <w:rFonts w:ascii="Arial" w:hAnsi="Arial" w:cs="Arial"/>
@@ -11876,6 +12315,7 @@
         </w:rPr>
         <w:t xml:space="preserve"> ordenadas pela chave primária e como estas são as mais usadas em </w:t>
       </w:r>
+      <w:proofErr w:type="spellStart"/>
       <w:r>
         <w:rPr>
           <w:rFonts w:ascii="Arial" w:hAnsi="Arial" w:cs="Arial"/>
@@ -11885,13 +12325,32 @@
         </w:rPr>
         <w:t>joins</w:t>
       </w:r>
-      <w:r>
-        <w:rPr>
-          <w:rFonts w:ascii="Arial" w:hAnsi="Arial" w:cs="Arial"/>
-          <w:sz w:val="20"/>
-          <w:szCs w:val="20"/>
-        </w:rPr>
-        <w:t xml:space="preserve"> e no acesso ás tabelas, então estas tarefas são mais eficientes.</w:t>
+      <w:proofErr w:type="spellEnd"/>
+      <w:r>
+        <w:rPr>
+          <w:rFonts w:ascii="Arial" w:hAnsi="Arial" w:cs="Arial"/>
+          <w:sz w:val="20"/>
+          <w:szCs w:val="20"/>
+        </w:rPr>
+        <w:t xml:space="preserve"> e no acesso </w:t>
+      </w:r>
+      <w:proofErr w:type="gramStart"/>
+      <w:r>
+        <w:rPr>
+          <w:rFonts w:ascii="Arial" w:hAnsi="Arial" w:cs="Arial"/>
+          <w:sz w:val="20"/>
+          <w:szCs w:val="20"/>
+        </w:rPr>
+        <w:t>ás</w:t>
+      </w:r>
+      <w:proofErr w:type="gramEnd"/>
+      <w:r>
+        <w:rPr>
+          <w:rFonts w:ascii="Arial" w:hAnsi="Arial" w:cs="Arial"/>
+          <w:sz w:val="20"/>
+          <w:szCs w:val="20"/>
+        </w:rPr>
+        <w:t xml:space="preserve"> tabelas, então estas tarefas são mais eficientes.</w:t>
       </w:r>
     </w:p>
     <w:p>
@@ -12039,6 +12498,7 @@
         </w:rPr>
         <w:t xml:space="preserve">na criação da base de dados, pois pode ser necessário adquirir novo </w:t>
       </w:r>
+      <w:proofErr w:type="gramStart"/>
       <w:r>
         <w:rPr>
           <w:rFonts w:ascii="Arial" w:eastAsia="Times New Roman" w:hAnsi="Arial" w:cs="Arial"/>
@@ -12048,6 +12508,7 @@
         </w:rPr>
         <w:t>hardware</w:t>
       </w:r>
+      <w:proofErr w:type="gramEnd"/>
       <w:r>
         <w:rPr>
           <w:rFonts w:ascii="Arial" w:eastAsia="Times New Roman" w:hAnsi="Arial" w:cs="Arial"/>
@@ -12118,7 +12579,25 @@
           <w:sz w:val="20"/>
           <w:lang w:eastAsia="en-US"/>
         </w:rPr>
-        <w:t xml:space="preserve">esta etapa não seja bem feita, </w:t>
+        <w:t xml:space="preserve">esta etapa não seja </w:t>
+      </w:r>
+      <w:proofErr w:type="gramStart"/>
+      <w:r>
+        <w:rPr>
+          <w:rFonts w:ascii="Arial" w:eastAsia="Times New Roman" w:hAnsi="Arial" w:cs="Arial"/>
+          <w:sz w:val="20"/>
+          <w:lang w:eastAsia="en-US"/>
+        </w:rPr>
+        <w:t>bem feita</w:t>
+      </w:r>
+      <w:proofErr w:type="gramEnd"/>
+      <w:r>
+        <w:rPr>
+          <w:rFonts w:ascii="Arial" w:eastAsia="Times New Roman" w:hAnsi="Arial" w:cs="Arial"/>
+          <w:sz w:val="20"/>
+          <w:lang w:eastAsia="en-US"/>
+        </w:rPr>
+        <w:t xml:space="preserve">, </w:t>
       </w:r>
       <w:r>
         <w:rPr>
@@ -12243,6 +12722,7 @@
         </w:rPr>
         <w:t xml:space="preserve">apenas tem apenas as tabelas e algumas informações </w:t>
       </w:r>
+      <w:proofErr w:type="spellStart"/>
       <w:r>
         <w:rPr>
           <w:rFonts w:ascii="Arial" w:eastAsia="Times New Roman" w:hAnsi="Arial" w:cs="Arial"/>
@@ -12252,20 +12732,39 @@
         </w:rPr>
         <w:t>default</w:t>
       </w:r>
+      <w:proofErr w:type="spellEnd"/>
       <w:r>
         <w:rPr>
           <w:rFonts w:ascii="Arial" w:eastAsia="Times New Roman" w:hAnsi="Arial" w:cs="Arial"/>
           <w:sz w:val="20"/>
           <w:lang w:eastAsia="en-US"/>
         </w:rPr>
-        <w:t>, como por exemplo, os métodos de pagamento ou os formas de transporte disponível</w:t>
-      </w:r>
+        <w:t xml:space="preserve">, como por exemplo, os métodos de pagamento ou </w:t>
+      </w:r>
+      <w:proofErr w:type="gramStart"/>
       <w:r>
         <w:rPr>
           <w:rFonts w:ascii="Arial" w:eastAsia="Times New Roman" w:hAnsi="Arial" w:cs="Arial"/>
           <w:sz w:val="20"/>
           <w:lang w:eastAsia="en-US"/>
         </w:rPr>
+        <w:t>os formas</w:t>
+      </w:r>
+      <w:proofErr w:type="gramEnd"/>
+      <w:r>
+        <w:rPr>
+          <w:rFonts w:ascii="Arial" w:eastAsia="Times New Roman" w:hAnsi="Arial" w:cs="Arial"/>
+          <w:sz w:val="20"/>
+          <w:lang w:eastAsia="en-US"/>
+        </w:rPr>
+        <w:t xml:space="preserve"> de transporte disponível</w:t>
+      </w:r>
+      <w:r>
+        <w:rPr>
+          <w:rFonts w:ascii="Arial" w:eastAsia="Times New Roman" w:hAnsi="Arial" w:cs="Arial"/>
+          <w:sz w:val="20"/>
+          <w:lang w:eastAsia="en-US"/>
+        </w:rPr>
         <w:t>, então o tamanho da base de dados será muito pequeno.</w:t>
       </w:r>
       <w:r>
@@ -12284,6 +12783,7 @@
         </w:rPr>
         <w:t xml:space="preserve">um crescimento exponencial dos utilizadores do </w:t>
       </w:r>
+      <w:proofErr w:type="gramStart"/>
       <w:r>
         <w:rPr>
           <w:rFonts w:ascii="Arial" w:eastAsia="Times New Roman" w:hAnsi="Arial" w:cs="Arial"/>
@@ -12291,88 +12791,9 @@
           <w:sz w:val="20"/>
           <w:lang w:eastAsia="en-US"/>
         </w:rPr>
-        <w:t xml:space="preserve">site </w:t>
-      </w:r>
-      <w:r>
-        <w:rPr>
-          <w:rFonts w:ascii="Arial" w:eastAsia="Times New Roman" w:hAnsi="Arial" w:cs="Arial"/>
-          <w:sz w:val="20"/>
-          <w:lang w:eastAsia="en-US"/>
-        </w:rPr>
-        <w:t>no</w:t>
-      </w:r>
-      <w:r>
-        <w:rPr>
-          <w:rFonts w:ascii="Arial" w:eastAsia="Times New Roman" w:hAnsi="Arial" w:cs="Arial"/>
-          <w:sz w:val="20"/>
-          <w:lang w:eastAsia="en-US"/>
-        </w:rPr>
-        <w:t>s</w:t>
-      </w:r>
-      <w:r>
-        <w:rPr>
-          <w:rFonts w:ascii="Arial" w:eastAsia="Times New Roman" w:hAnsi="Arial" w:cs="Arial"/>
-          <w:sz w:val="20"/>
-          <w:lang w:eastAsia="en-US"/>
-        </w:rPr>
-        <w:t xml:space="preserve"> </w:t>
-      </w:r>
-      <w:r>
-        <w:rPr>
-          <w:rFonts w:ascii="Arial" w:eastAsia="Times New Roman" w:hAnsi="Arial" w:cs="Arial"/>
-          <w:sz w:val="20"/>
-          <w:lang w:eastAsia="en-US"/>
-        </w:rPr>
-        <w:t xml:space="preserve">dois </w:t>
-      </w:r>
-      <w:r>
-        <w:rPr>
-          <w:rFonts w:ascii="Arial" w:eastAsia="Times New Roman" w:hAnsi="Arial" w:cs="Arial"/>
-          <w:sz w:val="20"/>
-          <w:lang w:eastAsia="en-US"/>
-        </w:rPr>
-        <w:t>primeiro</w:t>
-      </w:r>
-      <w:r>
-        <w:rPr>
-          <w:rFonts w:ascii="Arial" w:eastAsia="Times New Roman" w:hAnsi="Arial" w:cs="Arial"/>
-          <w:sz w:val="20"/>
-          <w:lang w:eastAsia="en-US"/>
-        </w:rPr>
-        <w:t>s</w:t>
-      </w:r>
-      <w:r>
-        <w:rPr>
-          <w:rFonts w:ascii="Arial" w:eastAsia="Times New Roman" w:hAnsi="Arial" w:cs="Arial"/>
-          <w:sz w:val="20"/>
-          <w:lang w:eastAsia="en-US"/>
-        </w:rPr>
-        <w:t xml:space="preserve"> ano</w:t>
-      </w:r>
-      <w:r>
-        <w:rPr>
-          <w:rFonts w:ascii="Arial" w:eastAsia="Times New Roman" w:hAnsi="Arial" w:cs="Arial"/>
-          <w:sz w:val="20"/>
-          <w:lang w:eastAsia="en-US"/>
-        </w:rPr>
-        <w:t>s</w:t>
-      </w:r>
-      <w:r>
-        <w:rPr>
-          <w:rFonts w:ascii="Arial" w:eastAsia="Times New Roman" w:hAnsi="Arial" w:cs="Arial"/>
-          <w:sz w:val="20"/>
-          <w:lang w:eastAsia="en-US"/>
-        </w:rPr>
-        <w:t xml:space="preserve"> bem como o número de produtos colocados postos à venda</w:t>
-      </w:r>
-      <w:r>
-        <w:rPr>
-          <w:rFonts w:ascii="Arial" w:eastAsia="Times New Roman" w:hAnsi="Arial" w:cs="Arial"/>
-          <w:sz w:val="20"/>
-          <w:lang w:eastAsia="en-US"/>
-        </w:rPr>
-        <w:t xml:space="preserve">, devido à promoção do </w:t>
-      </w:r>
+        <w:t>site</w:t>
+      </w:r>
+      <w:proofErr w:type="gramEnd"/>
       <w:r>
         <w:rPr>
           <w:rFonts w:ascii="Arial" w:eastAsia="Times New Roman" w:hAnsi="Arial" w:cs="Arial"/>
@@ -12380,7 +12801,7 @@
           <w:sz w:val="20"/>
           <w:lang w:eastAsia="en-US"/>
         </w:rPr>
-        <w:t>site</w:t>
+        <w:t xml:space="preserve"> </w:t>
       </w:r>
       <w:r>
         <w:rPr>
@@ -12388,7 +12809,7 @@
           <w:sz w:val="20"/>
           <w:lang w:eastAsia="en-US"/>
         </w:rPr>
-        <w:t xml:space="preserve"> e a partir desse momento seja linear</w:t>
+        <w:t>no</w:t>
       </w:r>
       <w:r>
         <w:rPr>
@@ -12396,7 +12817,7 @@
           <w:sz w:val="20"/>
           <w:lang w:eastAsia="en-US"/>
         </w:rPr>
-        <w:t>.</w:t>
+        <w:t>s</w:t>
       </w:r>
       <w:r>
         <w:rPr>
@@ -12404,7 +12825,63 @@
           <w:sz w:val="20"/>
           <w:lang w:eastAsia="en-US"/>
         </w:rPr>
-        <w:t xml:space="preserve"> Por estes motivos espera-se que o tamanho da base de dados cresça em 50 </w:t>
+        <w:t xml:space="preserve"> </w:t>
+      </w:r>
+      <w:r>
+        <w:rPr>
+          <w:rFonts w:ascii="Arial" w:eastAsia="Times New Roman" w:hAnsi="Arial" w:cs="Arial"/>
+          <w:sz w:val="20"/>
+          <w:lang w:eastAsia="en-US"/>
+        </w:rPr>
+        <w:t xml:space="preserve">dois </w:t>
+      </w:r>
+      <w:r>
+        <w:rPr>
+          <w:rFonts w:ascii="Arial" w:eastAsia="Times New Roman" w:hAnsi="Arial" w:cs="Arial"/>
+          <w:sz w:val="20"/>
+          <w:lang w:eastAsia="en-US"/>
+        </w:rPr>
+        <w:t>primeiro</w:t>
+      </w:r>
+      <w:r>
+        <w:rPr>
+          <w:rFonts w:ascii="Arial" w:eastAsia="Times New Roman" w:hAnsi="Arial" w:cs="Arial"/>
+          <w:sz w:val="20"/>
+          <w:lang w:eastAsia="en-US"/>
+        </w:rPr>
+        <w:t>s</w:t>
+      </w:r>
+      <w:r>
+        <w:rPr>
+          <w:rFonts w:ascii="Arial" w:eastAsia="Times New Roman" w:hAnsi="Arial" w:cs="Arial"/>
+          <w:sz w:val="20"/>
+          <w:lang w:eastAsia="en-US"/>
+        </w:rPr>
+        <w:t xml:space="preserve"> ano</w:t>
+      </w:r>
+      <w:r>
+        <w:rPr>
+          <w:rFonts w:ascii="Arial" w:eastAsia="Times New Roman" w:hAnsi="Arial" w:cs="Arial"/>
+          <w:sz w:val="20"/>
+          <w:lang w:eastAsia="en-US"/>
+        </w:rPr>
+        <w:t>s</w:t>
+      </w:r>
+      <w:r>
+        <w:rPr>
+          <w:rFonts w:ascii="Arial" w:eastAsia="Times New Roman" w:hAnsi="Arial" w:cs="Arial"/>
+          <w:sz w:val="20"/>
+          <w:lang w:eastAsia="en-US"/>
+        </w:rPr>
+        <w:t xml:space="preserve"> bem como o número de produtos colocados postos à venda</w:t>
+      </w:r>
+      <w:r>
+        <w:rPr>
+          <w:rFonts w:ascii="Arial" w:eastAsia="Times New Roman" w:hAnsi="Arial" w:cs="Arial"/>
+          <w:sz w:val="20"/>
+          <w:lang w:eastAsia="en-US"/>
+        </w:rPr>
+        <w:t xml:space="preserve">, devido à promoção do </w:t>
       </w:r>
       <w:r>
         <w:rPr>
@@ -12413,7 +12890,7 @@
           <w:sz w:val="20"/>
           <w:lang w:eastAsia="en-US"/>
         </w:rPr>
-        <w:t xml:space="preserve">GB </w:t>
+        <w:t>site</w:t>
       </w:r>
       <w:r>
         <w:rPr>
@@ -12421,7 +12898,23 @@
           <w:sz w:val="20"/>
           <w:lang w:eastAsia="en-US"/>
         </w:rPr>
-        <w:t xml:space="preserve">por ano nos dois primeiros anos e 25 </w:t>
+        <w:t xml:space="preserve"> e a partir desse momento seja linear</w:t>
+      </w:r>
+      <w:r>
+        <w:rPr>
+          <w:rFonts w:ascii="Arial" w:eastAsia="Times New Roman" w:hAnsi="Arial" w:cs="Arial"/>
+          <w:sz w:val="20"/>
+          <w:lang w:eastAsia="en-US"/>
+        </w:rPr>
+        <w:t>.</w:t>
+      </w:r>
+      <w:r>
+        <w:rPr>
+          <w:rFonts w:ascii="Arial" w:eastAsia="Times New Roman" w:hAnsi="Arial" w:cs="Arial"/>
+          <w:sz w:val="20"/>
+          <w:lang w:eastAsia="en-US"/>
+        </w:rPr>
+        <w:t xml:space="preserve"> Por estes motivos espera-se que o tamanho da base de dados cresça em 50 </w:t>
       </w:r>
       <w:r>
         <w:rPr>
@@ -12430,6 +12923,23 @@
           <w:sz w:val="20"/>
           <w:lang w:eastAsia="en-US"/>
         </w:rPr>
+        <w:t xml:space="preserve">GB </w:t>
+      </w:r>
+      <w:r>
+        <w:rPr>
+          <w:rFonts w:ascii="Arial" w:eastAsia="Times New Roman" w:hAnsi="Arial" w:cs="Arial"/>
+          <w:sz w:val="20"/>
+          <w:lang w:eastAsia="en-US"/>
+        </w:rPr>
+        <w:t xml:space="preserve">por ano nos dois primeiros anos e 25 </w:t>
+      </w:r>
+      <w:r>
+        <w:rPr>
+          <w:rFonts w:ascii="Arial" w:eastAsia="Times New Roman" w:hAnsi="Arial" w:cs="Arial"/>
+          <w:i/>
+          <w:sz w:val="20"/>
+          <w:lang w:eastAsia="en-US"/>
+        </w:rPr>
         <w:t>GB</w:t>
       </w:r>
       <w:r>
@@ -12502,6 +13012,7 @@
         </w:rPr>
         <w:t xml:space="preserve">As vistas em </w:t>
       </w:r>
+      <w:proofErr w:type="spellStart"/>
       <w:r>
         <w:rPr>
           <w:rFonts w:ascii="Arial" w:hAnsi="Arial" w:cs="Arial"/>
@@ -12511,6 +13022,7 @@
         </w:rPr>
         <w:t>sql</w:t>
       </w:r>
+      <w:proofErr w:type="spellEnd"/>
       <w:r>
         <w:rPr>
           <w:rFonts w:ascii="Arial" w:hAnsi="Arial" w:cs="Arial"/>
@@ -12553,7 +13065,7 @@
         <mc:AlternateContent>
           <mc:Choice Requires="wps">
             <w:drawing>
-              <wp:anchor distT="0" distB="0" distL="114300" distR="114300" simplePos="0" relativeHeight="251687936" behindDoc="1" locked="0" layoutInCell="1" allowOverlap="1" wp14:anchorId="44A0B379" wp14:editId="6411F65B">
+              <wp:anchor distT="0" distB="0" distL="114300" distR="114300" simplePos="0" relativeHeight="251687936" behindDoc="1" locked="0" layoutInCell="1" allowOverlap="1" wp14:anchorId="44A0B379" wp14:editId="0040B4D8">
                 <wp:simplePos x="0" y="0"/>
                 <wp:positionH relativeFrom="column">
                   <wp:posOffset>0</wp:posOffset>
@@ -12655,7 +13167,7 @@
               </wp:anchor>
             </w:drawing>
           </mc:Choice>
-          <mc:Fallback>
+          <mc:Fallback xmlns:cx="http://schemas.microsoft.com/office/drawing/2014/chartex" xmlns:cx1="http://schemas.microsoft.com/office/drawing/2015/9/8/chartex" xmlns:cx2="http://schemas.microsoft.com/office/drawing/2015/10/21/chartex" xmlns:cx3="http://schemas.microsoft.com/office/drawing/2016/5/9/chartex" xmlns:cx4="http://schemas.microsoft.com/office/drawing/2016/5/10/chartex" xmlns:cx5="http://schemas.microsoft.com/office/drawing/2016/5/11/chartex" xmlns:cx6="http://schemas.microsoft.com/office/drawing/2016/5/12/chartex" xmlns:cx7="http://schemas.microsoft.com/office/drawing/2016/5/13/chartex" xmlns:cx8="http://schemas.microsoft.com/office/drawing/2016/5/14/chartex" xmlns:aink="http://schemas.microsoft.com/office/drawing/2016/ink" xmlns:am3d="http://schemas.microsoft.com/office/drawing/2017/model3d" xmlns:w16cid="http://schemas.microsoft.com/office/word/2016/wordml/cid" xmlns:w16se="http://schemas.microsoft.com/office/word/2015/wordml/symex">
             <w:pict>
               <v:shape w14:anchorId="44A0B379" id="Caixa de texto 22" o:spid="_x0000_s1034" type="#_x0000_t202" style="position:absolute;left:0;text-align:left;margin-left:0;margin-top:79.75pt;width:312.75pt;height:.05pt;z-index:-251628544;visibility:visible;mso-wrap-style:square;mso-wrap-distance-left:9pt;mso-wrap-distance-top:0;mso-wrap-distance-right:9pt;mso-wrap-distance-bottom:0;mso-position-horizontal:absolute;mso-position-horizontal-relative:text;mso-position-vertical:absolute;mso-position-vertical-relative:text;v-text-anchor:top" o:gfxdata="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" stroked="f">
                 <v:textbox style="mso-fit-shape-to-text:t" inset="0,0,0,0">
@@ -12723,7 +13235,7 @@
           <w:szCs w:val="20"/>
         </w:rPr>
         <w:drawing>
-          <wp:anchor distT="0" distB="0" distL="114300" distR="114300" simplePos="0" relativeHeight="251672576" behindDoc="1" locked="0" layoutInCell="1" allowOverlap="1" wp14:anchorId="2024F340" wp14:editId="4494B132">
+          <wp:anchor distT="0" distB="0" distL="114300" distR="114300" simplePos="0" relativeHeight="251672576" behindDoc="1" locked="0" layoutInCell="1" allowOverlap="1" wp14:anchorId="2024F340" wp14:editId="387A5C64">
             <wp:simplePos x="0" y="0"/>
             <wp:positionH relativeFrom="margin">
               <wp:align>left</wp:align>
@@ -12908,7 +13420,7 @@
               </wp:anchor>
             </w:drawing>
           </mc:Choice>
-          <mc:Fallback>
+          <mc:Fallback xmlns:cx="http://schemas.microsoft.com/office/drawing/2014/chartex" xmlns:cx1="http://schemas.microsoft.com/office/drawing/2015/9/8/chartex" xmlns:cx2="http://schemas.microsoft.com/office/drawing/2015/10/21/chartex" xmlns:cx3="http://schemas.microsoft.com/office/drawing/2016/5/9/chartex" xmlns:cx4="http://schemas.microsoft.com/office/drawing/2016/5/10/chartex" xmlns:cx5="http://schemas.microsoft.com/office/drawing/2016/5/11/chartex" xmlns:cx6="http://schemas.microsoft.com/office/drawing/2016/5/12/chartex" xmlns:cx7="http://schemas.microsoft.com/office/drawing/2016/5/13/chartex" xmlns:cx8="http://schemas.microsoft.com/office/drawing/2016/5/14/chartex" xmlns:aink="http://schemas.microsoft.com/office/drawing/2016/ink" xmlns:am3d="http://schemas.microsoft.com/office/drawing/2017/model3d" xmlns:w16cid="http://schemas.microsoft.com/office/word/2016/wordml/cid" xmlns:w16se="http://schemas.microsoft.com/office/word/2015/wordml/symex">
             <w:pict>
               <v:shape w14:anchorId="175EA7EE" id="Caixa de texto 23" o:spid="_x0000_s1035" type="#_x0000_t202" style="position:absolute;left:0;text-align:left;margin-left:0;margin-top:94.05pt;width:310.5pt;height:.05pt;z-index:-251626496;visibility:visible;mso-wrap-style:square;mso-wrap-distance-left:9pt;mso-wrap-distance-top:0;mso-wrap-distance-right:9pt;mso-wrap-distance-bottom:0;mso-position-horizontal:absolute;mso-position-horizontal-relative:text;mso-position-vertical:absolute;mso-position-vertical-relative:text;v-text-anchor:top" o:gfxdata="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" stroked="f">
                 <v:textbox style="mso-fit-shape-to-text:t" inset="0,0,0,0">
@@ -13088,6 +13600,7 @@
         </w:rPr>
         <w:t xml:space="preserve">Para os produtos como a tabela seria muito extensa então verificar quais são os produtos disponíveis para a venda iria ser uma operação pesada então a </w:t>
       </w:r>
+      <w:proofErr w:type="spellStart"/>
       <w:r>
         <w:rPr>
           <w:rFonts w:ascii="Arial" w:hAnsi="Arial" w:cs="Arial"/>
@@ -13097,6 +13610,7 @@
         </w:rPr>
         <w:t>view</w:t>
       </w:r>
+      <w:proofErr w:type="spellEnd"/>
       <w:r>
         <w:rPr>
           <w:rFonts w:ascii="Arial" w:hAnsi="Arial" w:cs="Arial"/>
@@ -13207,8 +13721,13 @@
                               </w:rPr>
                               <w:fldChar w:fldCharType="end"/>
                             </w:r>
+                            <w:proofErr w:type="gramStart"/>
                             <w:r>
-                              <w:t>:  Vista sobre os produtos disponíveis</w:t>
+                              <w:t>:  Vista</w:t>
+                            </w:r>
+                            <w:proofErr w:type="gramEnd"/>
+                            <w:r>
+                              <w:t xml:space="preserve"> sobre os produtos disponíveis</w:t>
                             </w:r>
                           </w:p>
                         </w:txbxContent>
@@ -13225,7 +13744,7 @@
               </wp:anchor>
             </w:drawing>
           </mc:Choice>
-          <mc:Fallback>
+          <mc:Fallback xmlns:cx="http://schemas.microsoft.com/office/drawing/2014/chartex" xmlns:cx1="http://schemas.microsoft.com/office/drawing/2015/9/8/chartex" xmlns:cx2="http://schemas.microsoft.com/office/drawing/2015/10/21/chartex" xmlns:cx3="http://schemas.microsoft.com/office/drawing/2016/5/9/chartex" xmlns:cx4="http://schemas.microsoft.com/office/drawing/2016/5/10/chartex" xmlns:cx5="http://schemas.microsoft.com/office/drawing/2016/5/11/chartex" xmlns:cx6="http://schemas.microsoft.com/office/drawing/2016/5/12/chartex" xmlns:cx7="http://schemas.microsoft.com/office/drawing/2016/5/13/chartex" xmlns:cx8="http://schemas.microsoft.com/office/drawing/2016/5/14/chartex" xmlns:aink="http://schemas.microsoft.com/office/drawing/2016/ink" xmlns:am3d="http://schemas.microsoft.com/office/drawing/2017/model3d" xmlns:w16cid="http://schemas.microsoft.com/office/word/2016/wordml/cid" xmlns:w16se="http://schemas.microsoft.com/office/word/2015/wordml/symex">
             <w:pict>
               <v:shape w14:anchorId="041D3AFC" id="Caixa de texto 24" o:spid="_x0000_s1036" type="#_x0000_t202" style="position:absolute;margin-left:0;margin-top:74.25pt;width:228pt;height:.05pt;z-index:-251624448;visibility:visible;mso-wrap-style:square;mso-wrap-distance-left:9pt;mso-wrap-distance-top:0;mso-wrap-distance-right:9pt;mso-wrap-distance-bottom:0;mso-position-horizontal:absolute;mso-position-horizontal-relative:text;mso-position-vertical:absolute;mso-position-vertical-relative:text;v-text-anchor:top" o:gfxdata="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" stroked="f">
                 <v:textbox style="mso-fit-shape-to-text:t" inset="0,0,0,0">
@@ -13546,6 +14065,7 @@
           <w:szCs w:val="20"/>
         </w:rPr>
       </w:pPr>
+      <w:proofErr w:type="gramStart"/>
       <w:r>
         <w:rPr>
           <w:rFonts w:ascii="Arial" w:hAnsi="Arial" w:cs="Arial"/>
@@ -13554,6 +14074,7 @@
         </w:rPr>
         <w:t>Backup</w:t>
       </w:r>
+      <w:proofErr w:type="gramEnd"/>
     </w:p>
     <w:p>
       <w:pPr>
@@ -13573,6 +14094,7 @@
         </w:rPr>
         <w:t xml:space="preserve">As </w:t>
       </w:r>
+      <w:proofErr w:type="gramStart"/>
       <w:r>
         <w:rPr>
           <w:rFonts w:ascii="Arial" w:hAnsi="Arial" w:cs="Arial"/>
@@ -13582,6 +14104,7 @@
         </w:rPr>
         <w:t>passwords</w:t>
       </w:r>
+      <w:proofErr w:type="gramEnd"/>
       <w:r>
         <w:rPr>
           <w:rFonts w:ascii="Arial" w:hAnsi="Arial" w:cs="Arial"/>
@@ -13690,6 +14213,7 @@
         </w:rPr>
         <w:t xml:space="preserve"> na qual sejam feitos regularmente </w:t>
       </w:r>
+      <w:proofErr w:type="gramStart"/>
       <w:r>
         <w:rPr>
           <w:rFonts w:ascii="Arial" w:hAnsi="Arial" w:cs="Arial"/>
@@ -13699,6 +14223,7 @@
         </w:rPr>
         <w:t>Backups</w:t>
       </w:r>
+      <w:proofErr w:type="gramEnd"/>
       <w:r>
         <w:rPr>
           <w:rFonts w:ascii="Arial" w:hAnsi="Arial" w:cs="Arial"/>
@@ -13707,6 +14232,7 @@
         </w:rPr>
         <w:t xml:space="preserve"> tem um risco menor de perder informação. Caso haja uma falha no disco a informação poderá nunca mais ser recuperada. Se houver um </w:t>
       </w:r>
+      <w:proofErr w:type="gramStart"/>
       <w:r>
         <w:rPr>
           <w:rFonts w:ascii="Arial" w:hAnsi="Arial" w:cs="Arial"/>
@@ -13716,6 +14242,7 @@
         </w:rPr>
         <w:t>Backup</w:t>
       </w:r>
+      <w:proofErr w:type="gramEnd"/>
       <w:r>
         <w:rPr>
           <w:rFonts w:ascii="Arial" w:hAnsi="Arial" w:cs="Arial"/>
@@ -13795,7 +14322,55 @@
           <w:szCs w:val="20"/>
           <w:lang w:eastAsia="en-US"/>
         </w:rPr>
-        <w:t>, o seu objetivo principal é guardar e aceder a dados eficientemente. A sua eficiência pode ser medida ao observar vários fatores, tais como a taxa de transferência, o tempo de resposta e o espaço ocupado na memória. Idealmente, pretende-se que todos esses três valores sejam o mais baixos possível, mas tal é difícil de concretizar. Geralmente, de maneira a minimizar um destes fatores, outros serão sacrificados, mas o ideal será procurar um equilíbrio entre os três. Quando este equilíbrio é encontrado, surgem vantagens tanto a nível da máquina, como melhor desempenho, menos hardware e manutenção deste, como também para as pessoas, já que a eficiência do programa satisfaz tanto o(s) seu(s) criador(es) como o cliente.</w:t>
+        <w:t xml:space="preserve">, o seu objetivo principal é guardar e aceder a dados eficientemente. A sua eficiência pode ser medida ao observar vários fatores, tais como a taxa de transferência, o tempo de resposta e o espaço ocupado na memória. Idealmente, pretende-se que todos esses três valores sejam o mais baixos possível, mas tal é difícil de concretizar. Geralmente, de maneira a minimizar um destes fatores, outros serão sacrificados, mas o ideal será procurar um equilíbrio entre os três. Quando este equilíbrio é encontrado, surgem vantagens tanto a nível da máquina, como melhor desempenho, menos hardware e manutenção deste, como também para as pessoas, já que a eficiência do programa satisfaz tanto </w:t>
+      </w:r>
+      <w:proofErr w:type="gramStart"/>
+      <w:r>
+        <w:rPr>
+          <w:rFonts w:ascii="Arial" w:hAnsi="Arial" w:cs="Arial"/>
+          <w:bCs/>
+          <w:kern w:val="32"/>
+          <w:sz w:val="20"/>
+          <w:szCs w:val="20"/>
+          <w:lang w:eastAsia="en-US"/>
+        </w:rPr>
+        <w:t>o(s</w:t>
+      </w:r>
+      <w:proofErr w:type="gramEnd"/>
+      <w:r>
+        <w:rPr>
+          <w:rFonts w:ascii="Arial" w:hAnsi="Arial" w:cs="Arial"/>
+          <w:bCs/>
+          <w:kern w:val="32"/>
+          <w:sz w:val="20"/>
+          <w:szCs w:val="20"/>
+          <w:lang w:eastAsia="en-US"/>
+        </w:rPr>
+        <w:t>) seu(s) criador(</w:t>
+      </w:r>
+      <w:proofErr w:type="spellStart"/>
+      <w:r>
+        <w:rPr>
+          <w:rFonts w:ascii="Arial" w:hAnsi="Arial" w:cs="Arial"/>
+          <w:bCs/>
+          <w:kern w:val="32"/>
+          <w:sz w:val="20"/>
+          <w:szCs w:val="20"/>
+          <w:lang w:eastAsia="en-US"/>
+        </w:rPr>
+        <w:t>es</w:t>
+      </w:r>
+      <w:proofErr w:type="spellEnd"/>
+      <w:r>
+        <w:rPr>
+          <w:rFonts w:ascii="Arial" w:hAnsi="Arial" w:cs="Arial"/>
+          <w:bCs/>
+          <w:kern w:val="32"/>
+          <w:sz w:val="20"/>
+          <w:szCs w:val="20"/>
+          <w:lang w:eastAsia="en-US"/>
+        </w:rPr>
+        <w:t>) como o cliente.</w:t>
       </w:r>
     </w:p>
     <w:p>
@@ -13820,6 +14395,7 @@
           <w:kern w:val="32"/>
           <w:sz w:val="36"/>
           <w:szCs w:val="32"/>
+          <w:lang w:eastAsia="en-US"/>
         </w:rPr>
       </w:pPr>
       <w:r>
@@ -13832,7 +14408,650 @@
           <w:szCs w:val="32"/>
           <w:lang w:eastAsia="en-US"/>
         </w:rPr>
-        <w:t>6. Conclusões e Trabalho Futuro</w:t>
+        <w:t xml:space="preserve">6. Migração para Base de Dados </w:t>
+      </w:r>
+      <w:proofErr w:type="spellStart"/>
+      <w:r>
+        <w:rPr>
+          <w:rFonts w:ascii="Arial" w:hAnsi="Arial" w:cs="Arial"/>
+          <w:b/>
+          <w:bCs/>
+          <w:kern w:val="32"/>
+          <w:sz w:val="36"/>
+          <w:szCs w:val="32"/>
+          <w:lang w:eastAsia="en-US"/>
+        </w:rPr>
+        <w:t>NoQSL</w:t>
+      </w:r>
+      <w:proofErr w:type="spellEnd"/>
+    </w:p>
+    <w:p>
+      <w:pPr>
+        <w:rPr>
+          <w:rFonts w:ascii="Arial" w:hAnsi="Arial" w:cs="Arial"/>
+          <w:b/>
+          <w:bCs/>
+          <w:kern w:val="32"/>
+          <w:sz w:val="32"/>
+          <w:szCs w:val="32"/>
+          <w:lang w:eastAsia="en-US"/>
+        </w:rPr>
+      </w:pPr>
+      <w:r>
+        <w:rPr>
+          <w:rFonts w:ascii="Arial" w:hAnsi="Arial" w:cs="Arial"/>
+          <w:b/>
+          <w:bCs/>
+          <w:kern w:val="32"/>
+          <w:sz w:val="32"/>
+          <w:szCs w:val="32"/>
+          <w:lang w:eastAsia="en-US"/>
+        </w:rPr>
+        <w:t xml:space="preserve">6.1 Justificação da utilização de um sistema </w:t>
+      </w:r>
+      <w:proofErr w:type="spellStart"/>
+      <w:r>
+        <w:rPr>
+          <w:rFonts w:ascii="Arial" w:hAnsi="Arial" w:cs="Arial"/>
+          <w:b/>
+          <w:bCs/>
+          <w:kern w:val="32"/>
+          <w:sz w:val="32"/>
+          <w:szCs w:val="32"/>
+          <w:lang w:eastAsia="en-US"/>
+        </w:rPr>
+        <w:t>NoSQL</w:t>
+      </w:r>
+      <w:proofErr w:type="spellEnd"/>
+    </w:p>
+    <w:p>
+      <w:pPr>
+        <w:rPr>
+          <w:rFonts w:ascii="Arial" w:hAnsi="Arial" w:cs="Arial"/>
+          <w:bCs/>
+          <w:kern w:val="32"/>
+          <w:sz w:val="20"/>
+          <w:szCs w:val="20"/>
+          <w:lang w:eastAsia="en-US"/>
+        </w:rPr>
+      </w:pPr>
+      <w:r>
+        <w:rPr>
+          <w:rFonts w:ascii="Arial" w:hAnsi="Arial" w:cs="Arial"/>
+          <w:bCs/>
+          <w:kern w:val="32"/>
+          <w:sz w:val="20"/>
+          <w:szCs w:val="20"/>
+          <w:lang w:eastAsia="en-US"/>
+        </w:rPr>
+        <w:t xml:space="preserve">Sistemas </w:t>
+      </w:r>
+      <w:proofErr w:type="spellStart"/>
+      <w:r>
+        <w:rPr>
+          <w:rFonts w:ascii="Arial" w:hAnsi="Arial" w:cs="Arial"/>
+          <w:bCs/>
+          <w:kern w:val="32"/>
+          <w:sz w:val="20"/>
+          <w:szCs w:val="20"/>
+          <w:lang w:eastAsia="en-US"/>
+        </w:rPr>
+        <w:t>NoSQL</w:t>
+      </w:r>
+      <w:proofErr w:type="spellEnd"/>
+      <w:r>
+        <w:rPr>
+          <w:rFonts w:ascii="Arial" w:hAnsi="Arial" w:cs="Arial"/>
+          <w:bCs/>
+          <w:kern w:val="32"/>
+          <w:sz w:val="20"/>
+          <w:szCs w:val="20"/>
+          <w:lang w:eastAsia="en-US"/>
+        </w:rPr>
+        <w:t xml:space="preserve"> oferecem maior flexibilidade do que sistemas SQL, visto que os últimos são obrigados a seguir um modelo previamente criado do seu formato, enquanto os primeiros podem ser alterados conforme seja necessário sem obrigação de alterar o esquema inicial. O </w:t>
+      </w:r>
+      <w:proofErr w:type="spellStart"/>
+      <w:r>
+        <w:rPr>
+          <w:rFonts w:ascii="Arial" w:hAnsi="Arial" w:cs="Arial"/>
+          <w:bCs/>
+          <w:kern w:val="32"/>
+          <w:sz w:val="20"/>
+          <w:szCs w:val="20"/>
+          <w:lang w:eastAsia="en-US"/>
+        </w:rPr>
+        <w:t>NoSQL</w:t>
+      </w:r>
+      <w:proofErr w:type="spellEnd"/>
+      <w:r>
+        <w:rPr>
+          <w:rFonts w:ascii="Arial" w:hAnsi="Arial" w:cs="Arial"/>
+          <w:bCs/>
+          <w:kern w:val="32"/>
+          <w:sz w:val="20"/>
+          <w:szCs w:val="20"/>
+          <w:lang w:eastAsia="en-US"/>
+        </w:rPr>
+        <w:t xml:space="preserve"> também tem a vantagem da escalabilidade, isto é, o crescimento da quantidade de dados no sistema não afeta tanto a quantidade de recursos necessários para a manutenção da base de dados, o </w:t>
+      </w:r>
+      <w:proofErr w:type="gramStart"/>
+      <w:r>
+        <w:rPr>
+          <w:rFonts w:ascii="Arial" w:hAnsi="Arial" w:cs="Arial"/>
+          <w:bCs/>
+          <w:kern w:val="32"/>
+          <w:sz w:val="20"/>
+          <w:szCs w:val="20"/>
+          <w:lang w:eastAsia="en-US"/>
+        </w:rPr>
+        <w:t>que ,para</w:t>
+      </w:r>
+      <w:proofErr w:type="gramEnd"/>
+      <w:r>
+        <w:rPr>
+          <w:rFonts w:ascii="Arial" w:hAnsi="Arial" w:cs="Arial"/>
+          <w:bCs/>
+          <w:kern w:val="32"/>
+          <w:sz w:val="20"/>
+          <w:szCs w:val="20"/>
+          <w:lang w:eastAsia="en-US"/>
+        </w:rPr>
+        <w:t xml:space="preserve"> alguém que trabalha com recursos limitados e procura sobretudo diminuir os custos da base, é uma enorme mais-valia. Neste momento a base de dados é relativamente pequena, mas para o caso de haver um grande crescimento este tipo de sistemas gere bem o armazenamento de grandes quantidades de informação.</w:t>
+      </w:r>
+    </w:p>
+    <w:p>
+      <w:pPr>
+        <w:rPr>
+          <w:rFonts w:ascii="Arial" w:hAnsi="Arial" w:cs="Arial"/>
+          <w:b/>
+          <w:bCs/>
+          <w:kern w:val="32"/>
+          <w:sz w:val="32"/>
+          <w:szCs w:val="32"/>
+          <w:lang w:eastAsia="en-US"/>
+        </w:rPr>
+      </w:pPr>
+      <w:r>
+        <w:rPr>
+          <w:rFonts w:ascii="Arial" w:hAnsi="Arial" w:cs="Arial"/>
+          <w:b/>
+          <w:bCs/>
+          <w:kern w:val="32"/>
+          <w:sz w:val="32"/>
+          <w:szCs w:val="32"/>
+          <w:lang w:eastAsia="en-US"/>
+        </w:rPr>
+        <w:t xml:space="preserve">6.2 </w:t>
+      </w:r>
+      <w:r>
+        <w:rPr>
+          <w:rFonts w:ascii="Arial" w:hAnsi="Arial" w:cs="Arial"/>
+          <w:b/>
+          <w:bCs/>
+          <w:kern w:val="32"/>
+          <w:sz w:val="32"/>
+          <w:szCs w:val="32"/>
+          <w:lang w:eastAsia="en-US"/>
+        </w:rPr>
+        <w:t>Identificação e descrição dos objetivos da base de dados, em termos de aplicações e de utilizadores</w:t>
+      </w:r>
+    </w:p>
+    <w:p>
+      <w:pPr>
+        <w:rPr>
+          <w:rFonts w:ascii="Arial" w:hAnsi="Arial" w:cs="Arial"/>
+          <w:bCs/>
+          <w:kern w:val="32"/>
+          <w:sz w:val="20"/>
+          <w:szCs w:val="20"/>
+          <w:lang w:eastAsia="en-US"/>
+        </w:rPr>
+      </w:pPr>
+      <w:r>
+        <w:rPr>
+          <w:rFonts w:ascii="Arial" w:hAnsi="Arial" w:cs="Arial"/>
+          <w:bCs/>
+          <w:kern w:val="32"/>
+          <w:sz w:val="20"/>
+          <w:szCs w:val="20"/>
+          <w:lang w:eastAsia="en-US"/>
+        </w:rPr>
+        <w:t xml:space="preserve">Esta base de dados tem como objetivo possibilitar aos seus utilizadores a compra e venda de produtos </w:t>
+      </w:r>
+      <w:proofErr w:type="gramStart"/>
+      <w:r>
+        <w:rPr>
+          <w:rFonts w:ascii="Arial" w:hAnsi="Arial" w:cs="Arial"/>
+          <w:bCs/>
+          <w:kern w:val="32"/>
+          <w:sz w:val="20"/>
+          <w:szCs w:val="20"/>
+          <w:lang w:eastAsia="en-US"/>
+        </w:rPr>
+        <w:t>online</w:t>
+      </w:r>
+      <w:proofErr w:type="gramEnd"/>
+      <w:r>
+        <w:rPr>
+          <w:rFonts w:ascii="Arial" w:hAnsi="Arial" w:cs="Arial"/>
+          <w:bCs/>
+          <w:kern w:val="32"/>
+          <w:sz w:val="20"/>
+          <w:szCs w:val="20"/>
+          <w:lang w:eastAsia="en-US"/>
+        </w:rPr>
+        <w:t>, sendo que nesta segunda fase foi criada uma base de dados não relacional, ou melhor dizendo, foi feita a migração da base de dados relacional anterior para a base atual através de um programa em Java. Tendo em conta as vantagens deste tipo de base de dados, a principal finalidade seria fazer procuras em documentos da mesma coleção. Por exemplo, procurar os produtos disponíveis, ou seja, os produtos que tinham quantidade superior a 0, ou visualizar os produtos mais caros do sistema.</w:t>
+      </w:r>
+    </w:p>
+    <w:p>
+      <w:pPr>
+        <w:rPr>
+          <w:rFonts w:ascii="Arial" w:hAnsi="Arial" w:cs="Arial"/>
+          <w:b/>
+          <w:bCs/>
+          <w:kern w:val="32"/>
+          <w:sz w:val="32"/>
+          <w:szCs w:val="32"/>
+          <w:lang w:eastAsia="en-US"/>
+        </w:rPr>
+      </w:pPr>
+      <w:r>
+        <w:rPr>
+          <w:rFonts w:ascii="Arial" w:hAnsi="Arial" w:cs="Arial"/>
+          <w:b/>
+          <w:bCs/>
+          <w:kern w:val="32"/>
+          <w:sz w:val="32"/>
+          <w:szCs w:val="32"/>
+          <w:lang w:eastAsia="en-US"/>
+        </w:rPr>
+        <w:t xml:space="preserve">6.3 Identificar e explicar que tipo de questões (necessidades) serão realizadas sobre o sistema de dados </w:t>
+      </w:r>
+      <w:proofErr w:type="spellStart"/>
+      <w:r>
+        <w:rPr>
+          <w:rFonts w:ascii="Arial" w:hAnsi="Arial" w:cs="Arial"/>
+          <w:b/>
+          <w:bCs/>
+          <w:kern w:val="32"/>
+          <w:sz w:val="32"/>
+          <w:szCs w:val="32"/>
+          <w:lang w:eastAsia="en-US"/>
+        </w:rPr>
+        <w:t>NoSQL</w:t>
+      </w:r>
+      <w:proofErr w:type="spellEnd"/>
+    </w:p>
+    <w:p>
+      <w:pPr>
+        <w:rPr>
+          <w:rFonts w:ascii="Arial" w:hAnsi="Arial" w:cs="Arial"/>
+          <w:b/>
+          <w:bCs/>
+          <w:kern w:val="32"/>
+          <w:sz w:val="32"/>
+          <w:szCs w:val="32"/>
+          <w:lang w:eastAsia="en-US"/>
+        </w:rPr>
+      </w:pPr>
+      <w:r>
+        <w:rPr>
+          <w:rFonts w:ascii="Arial" w:hAnsi="Arial" w:cs="Arial"/>
+          <w:b/>
+          <w:bCs/>
+          <w:kern w:val="32"/>
+          <w:sz w:val="32"/>
+          <w:szCs w:val="32"/>
+          <w:lang w:eastAsia="en-US"/>
+        </w:rPr>
+        <w:lastRenderedPageBreak/>
+        <w:t xml:space="preserve">6.4 </w:t>
+      </w:r>
+      <w:r>
+        <w:rPr>
+          <w:rFonts w:ascii="Arial" w:hAnsi="Arial" w:cs="Arial"/>
+          <w:b/>
+          <w:bCs/>
+          <w:kern w:val="32"/>
+          <w:sz w:val="32"/>
+          <w:szCs w:val="32"/>
+          <w:lang w:eastAsia="en-US"/>
+        </w:rPr>
+        <w:t xml:space="preserve">Definir a estrutura base para o sistema de dados </w:t>
+      </w:r>
+      <w:proofErr w:type="spellStart"/>
+      <w:r>
+        <w:rPr>
+          <w:rFonts w:ascii="Arial" w:hAnsi="Arial" w:cs="Arial"/>
+          <w:b/>
+          <w:bCs/>
+          <w:kern w:val="32"/>
+          <w:sz w:val="32"/>
+          <w:szCs w:val="32"/>
+          <w:lang w:eastAsia="en-US"/>
+        </w:rPr>
+        <w:t>NoSQL</w:t>
+      </w:r>
+      <w:proofErr w:type="spellEnd"/>
+      <w:r>
+        <w:rPr>
+          <w:rFonts w:ascii="Arial" w:hAnsi="Arial" w:cs="Arial"/>
+          <w:b/>
+          <w:bCs/>
+          <w:kern w:val="32"/>
+          <w:sz w:val="32"/>
+          <w:szCs w:val="32"/>
+          <w:lang w:eastAsia="en-US"/>
+        </w:rPr>
+        <w:t xml:space="preserve"> que satisfaça os requisitos e as ques</w:t>
+      </w:r>
+      <w:r>
+        <w:rPr>
+          <w:rFonts w:ascii="Arial" w:hAnsi="Arial" w:cs="Arial"/>
+          <w:b/>
+          <w:bCs/>
+          <w:kern w:val="32"/>
+          <w:sz w:val="32"/>
+          <w:szCs w:val="32"/>
+          <w:lang w:eastAsia="en-US"/>
+        </w:rPr>
+        <w:t>tões apresentadas anteriormente</w:t>
+      </w:r>
+    </w:p>
+    <w:p>
+      <w:pPr>
+        <w:rPr>
+          <w:rFonts w:ascii="Arial" w:hAnsi="Arial" w:cs="Arial"/>
+          <w:b/>
+          <w:bCs/>
+          <w:kern w:val="32"/>
+          <w:sz w:val="32"/>
+          <w:szCs w:val="32"/>
+          <w:lang w:eastAsia="en-US"/>
+        </w:rPr>
+      </w:pPr>
+      <w:r>
+        <w:rPr>
+          <w:rFonts w:ascii="Arial" w:hAnsi="Arial" w:cs="Arial"/>
+          <w:b/>
+          <w:bCs/>
+          <w:kern w:val="32"/>
+          <w:sz w:val="32"/>
+          <w:szCs w:val="32"/>
+          <w:lang w:eastAsia="en-US"/>
+        </w:rPr>
+        <w:t xml:space="preserve">6.5 </w:t>
+      </w:r>
+      <w:r>
+        <w:rPr>
+          <w:rFonts w:ascii="Arial" w:hAnsi="Arial" w:cs="Arial"/>
+          <w:b/>
+          <w:bCs/>
+          <w:kern w:val="32"/>
+          <w:sz w:val="32"/>
+          <w:szCs w:val="32"/>
+          <w:lang w:eastAsia="en-US"/>
+        </w:rPr>
+        <w:t>Identificar os objetos de dados no sistema SQL que serão utilizado</w:t>
+      </w:r>
+      <w:r>
+        <w:rPr>
+          <w:rFonts w:ascii="Arial" w:hAnsi="Arial" w:cs="Arial"/>
+          <w:b/>
+          <w:bCs/>
+          <w:kern w:val="32"/>
+          <w:sz w:val="32"/>
+          <w:szCs w:val="32"/>
+          <w:lang w:eastAsia="en-US"/>
+        </w:rPr>
+        <w:t>s para alimentar o novo sistema</w:t>
+      </w:r>
+    </w:p>
+    <w:p>
+      <w:pPr>
+        <w:rPr>
+          <w:rFonts w:ascii="Arial" w:hAnsi="Arial" w:cs="Arial"/>
+          <w:b/>
+          <w:bCs/>
+          <w:kern w:val="32"/>
+          <w:sz w:val="32"/>
+          <w:szCs w:val="32"/>
+          <w:lang w:eastAsia="en-US"/>
+        </w:rPr>
+      </w:pPr>
+      <w:r>
+        <w:rPr>
+          <w:rFonts w:ascii="Arial" w:hAnsi="Arial" w:cs="Arial"/>
+          <w:b/>
+          <w:bCs/>
+          <w:kern w:val="32"/>
+          <w:sz w:val="32"/>
+          <w:szCs w:val="32"/>
+          <w:lang w:eastAsia="en-US"/>
+        </w:rPr>
+        <w:t xml:space="preserve">6.6 </w:t>
+      </w:r>
+      <w:r>
+        <w:rPr>
+          <w:rFonts w:ascii="Arial" w:hAnsi="Arial" w:cs="Arial"/>
+          <w:b/>
+          <w:bCs/>
+          <w:kern w:val="32"/>
+          <w:sz w:val="32"/>
+          <w:szCs w:val="32"/>
+          <w:lang w:eastAsia="en-US"/>
+        </w:rPr>
+        <w:t>Mapear o processo de migração de dados, descrevendo o processo de conver</w:t>
+      </w:r>
+      <w:r>
+        <w:rPr>
+          <w:rFonts w:ascii="Arial" w:hAnsi="Arial" w:cs="Arial"/>
+          <w:b/>
+          <w:bCs/>
+          <w:kern w:val="32"/>
+          <w:sz w:val="32"/>
+          <w:szCs w:val="32"/>
+          <w:lang w:eastAsia="en-US"/>
+        </w:rPr>
+        <w:t>são dos vários objetos de dados</w:t>
+      </w:r>
+    </w:p>
+    <w:p>
+      <w:pPr>
+        <w:rPr>
+          <w:rFonts w:ascii="Arial" w:hAnsi="Arial" w:cs="Arial"/>
+          <w:b/>
+          <w:bCs/>
+          <w:kern w:val="32"/>
+          <w:sz w:val="32"/>
+          <w:szCs w:val="32"/>
+          <w:lang w:eastAsia="en-US"/>
+        </w:rPr>
+      </w:pPr>
+      <w:r>
+        <w:rPr>
+          <w:rFonts w:ascii="Arial" w:hAnsi="Arial" w:cs="Arial"/>
+          <w:b/>
+          <w:bCs/>
+          <w:kern w:val="32"/>
+          <w:sz w:val="32"/>
+          <w:szCs w:val="32"/>
+          <w:lang w:eastAsia="en-US"/>
+        </w:rPr>
+        <w:t xml:space="preserve">6.7 </w:t>
+      </w:r>
+      <w:r>
+        <w:rPr>
+          <w:rFonts w:ascii="Arial" w:hAnsi="Arial" w:cs="Arial"/>
+          <w:b/>
+          <w:bCs/>
+          <w:kern w:val="32"/>
+          <w:sz w:val="32"/>
+          <w:szCs w:val="32"/>
+          <w:lang w:eastAsia="en-US"/>
+        </w:rPr>
+        <w:t>Explicar o processo de migração de dados, explicando de forma detalhada as suas principais etapas - extração, transformação e carregamento</w:t>
+      </w:r>
+    </w:p>
+    <w:p>
+      <w:pPr>
+        <w:rPr>
+          <w:rFonts w:ascii="Arial" w:hAnsi="Arial" w:cs="Arial"/>
+          <w:b/>
+          <w:bCs/>
+          <w:kern w:val="32"/>
+          <w:sz w:val="32"/>
+          <w:szCs w:val="32"/>
+          <w:lang w:eastAsia="en-US"/>
+        </w:rPr>
+      </w:pPr>
+      <w:r>
+        <w:rPr>
+          <w:rFonts w:ascii="Arial" w:hAnsi="Arial" w:cs="Arial"/>
+          <w:b/>
+          <w:bCs/>
+          <w:kern w:val="32"/>
+          <w:sz w:val="32"/>
+          <w:szCs w:val="32"/>
+          <w:lang w:eastAsia="en-US"/>
+        </w:rPr>
+        <w:t xml:space="preserve">6.8 </w:t>
+      </w:r>
+      <w:r>
+        <w:rPr>
+          <w:rFonts w:ascii="Arial" w:hAnsi="Arial" w:cs="Arial"/>
+          <w:b/>
+          <w:bCs/>
+          <w:kern w:val="32"/>
+          <w:sz w:val="32"/>
+          <w:szCs w:val="32"/>
+          <w:lang w:eastAsia="en-US"/>
+        </w:rPr>
+        <w:t>Apresentar e descrever a implementação do processo de migração de dados</w:t>
+      </w:r>
+    </w:p>
+    <w:p>
+      <w:pPr>
+        <w:rPr>
+          <w:rFonts w:ascii="Arial" w:hAnsi="Arial" w:cs="Arial"/>
+          <w:b/>
+          <w:bCs/>
+          <w:kern w:val="32"/>
+          <w:sz w:val="32"/>
+          <w:szCs w:val="32"/>
+          <w:lang w:eastAsia="en-US"/>
+        </w:rPr>
+      </w:pPr>
+      <w:r>
+        <w:rPr>
+          <w:rFonts w:ascii="Arial" w:hAnsi="Arial" w:cs="Arial"/>
+          <w:b/>
+          <w:bCs/>
+          <w:kern w:val="32"/>
+          <w:sz w:val="32"/>
+          <w:szCs w:val="32"/>
+          <w:lang w:eastAsia="en-US"/>
+        </w:rPr>
+        <w:t xml:space="preserve">6.9 </w:t>
+      </w:r>
+      <w:r>
+        <w:rPr>
+          <w:rFonts w:ascii="Arial" w:hAnsi="Arial" w:cs="Arial"/>
+          <w:b/>
+          <w:bCs/>
+          <w:kern w:val="32"/>
+          <w:sz w:val="32"/>
+          <w:szCs w:val="32"/>
+          <w:lang w:eastAsia="en-US"/>
+        </w:rPr>
+        <w:t xml:space="preserve">Apresentar a forma como as questões identificadas anteriormente podem ser satisfeitas com o novo sistema, utilizando a linguagem de interrogação do sistema </w:t>
+      </w:r>
+      <w:proofErr w:type="spellStart"/>
+      <w:r>
+        <w:rPr>
+          <w:rFonts w:ascii="Arial" w:hAnsi="Arial" w:cs="Arial"/>
+          <w:b/>
+          <w:bCs/>
+          <w:kern w:val="32"/>
+          <w:sz w:val="32"/>
+          <w:szCs w:val="32"/>
+          <w:lang w:eastAsia="en-US"/>
+        </w:rPr>
+        <w:t>NoSQL</w:t>
+      </w:r>
+      <w:proofErr w:type="spellEnd"/>
+    </w:p>
+    <w:p>
+      <w:pPr>
+        <w:rPr>
+          <w:rFonts w:ascii="Arial" w:hAnsi="Arial" w:cs="Arial"/>
+          <w:b/>
+          <w:bCs/>
+          <w:kern w:val="32"/>
+          <w:sz w:val="32"/>
+          <w:szCs w:val="32"/>
+          <w:lang w:eastAsia="en-US"/>
+        </w:rPr>
+      </w:pPr>
+      <w:r>
+        <w:rPr>
+          <w:rFonts w:ascii="Arial" w:hAnsi="Arial" w:cs="Arial"/>
+          <w:b/>
+          <w:bCs/>
+          <w:kern w:val="32"/>
+          <w:sz w:val="32"/>
+          <w:szCs w:val="32"/>
+          <w:lang w:eastAsia="en-US"/>
+        </w:rPr>
+        <w:t xml:space="preserve">6.10 </w:t>
+      </w:r>
+      <w:r>
+        <w:rPr>
+          <w:rFonts w:ascii="Arial" w:hAnsi="Arial" w:cs="Arial"/>
+          <w:b/>
+          <w:bCs/>
+          <w:kern w:val="32"/>
+          <w:sz w:val="32"/>
+          <w:szCs w:val="32"/>
+          <w:lang w:eastAsia="en-US"/>
+        </w:rPr>
+        <w:t>Apresentar conclusões sobre o trabalho realizado, abordando de forma crítica as diversas ações realizadas</w:t>
+      </w:r>
+    </w:p>
+    <w:p>
+      <w:pPr>
+        <w:rPr>
+          <w:rFonts w:ascii="Arial" w:hAnsi="Arial" w:cs="Arial"/>
+          <w:b/>
+          <w:bCs/>
+          <w:kern w:val="32"/>
+          <w:sz w:val="36"/>
+          <w:szCs w:val="32"/>
+        </w:rPr>
+      </w:pPr>
+      <w:r>
+        <w:rPr>
+          <w:rFonts w:ascii="Arial" w:hAnsi="Arial" w:cs="Arial"/>
+          <w:b/>
+          <w:bCs/>
+          <w:kern w:val="32"/>
+          <w:sz w:val="36"/>
+          <w:szCs w:val="32"/>
+          <w:lang w:eastAsia="en-US"/>
+        </w:rPr>
+        <w:t>7</w:t>
+      </w:r>
+      <w:r>
+        <w:rPr>
+          <w:rFonts w:ascii="Arial" w:hAnsi="Arial" w:cs="Arial"/>
+          <w:b/>
+          <w:bCs/>
+          <w:kern w:val="32"/>
+          <w:sz w:val="36"/>
+          <w:szCs w:val="32"/>
+          <w:lang w:eastAsia="en-US"/>
+        </w:rPr>
+        <w:t>. Conclusões e Trabalho Futuro</w:t>
       </w:r>
     </w:p>
     <w:p>
@@ -13855,7 +15074,51 @@
           <w:szCs w:val="20"/>
         </w:rPr>
         <w:tab/>
-        <w:t>Atualmente, várias coisas que se fazem no dia-a-dia necessitam de bases de dados, como o uso de cartões multibanco, preenchimento de inquéritos ou inscrição em websites. Num site que pretende atrair várias pessoas, é fundamental a escolha apropriada das caraterísticas de uma base de dados. Qualquer operação nesta loja necessita de aceder à base de dados, desde a compra e venda de produtos até à consulta de operações anteriores, demonstrando assim a sua importância. Isso obriga a ponderar as nossas opções acerca das caraterísticas das bases de dados, como as entidades, relações e atributos, até que estes funcionem juntos de forma coesa e eficiente.</w:t>
+        <w:t xml:space="preserve">Atualmente, várias coisas que se fazem no dia-a-dia necessitam de bases de dados, como o uso de cartões multibanco, preenchimento de inquéritos ou inscrição em </w:t>
+      </w:r>
+      <w:proofErr w:type="gramStart"/>
+      <w:r>
+        <w:rPr>
+          <w:rFonts w:ascii="Arial" w:hAnsi="Arial" w:cs="Arial"/>
+          <w:bCs/>
+          <w:kern w:val="32"/>
+          <w:sz w:val="20"/>
+          <w:szCs w:val="20"/>
+        </w:rPr>
+        <w:t>websites</w:t>
+      </w:r>
+      <w:proofErr w:type="gramEnd"/>
+      <w:r>
+        <w:rPr>
+          <w:rFonts w:ascii="Arial" w:hAnsi="Arial" w:cs="Arial"/>
+          <w:bCs/>
+          <w:kern w:val="32"/>
+          <w:sz w:val="20"/>
+          <w:szCs w:val="20"/>
+        </w:rPr>
+        <w:t xml:space="preserve">. Num </w:t>
+      </w:r>
+      <w:proofErr w:type="gramStart"/>
+      <w:r>
+        <w:rPr>
+          <w:rFonts w:ascii="Arial" w:hAnsi="Arial" w:cs="Arial"/>
+          <w:bCs/>
+          <w:kern w:val="32"/>
+          <w:sz w:val="20"/>
+          <w:szCs w:val="20"/>
+        </w:rPr>
+        <w:t>site</w:t>
+      </w:r>
+      <w:proofErr w:type="gramEnd"/>
+      <w:r>
+        <w:rPr>
+          <w:rFonts w:ascii="Arial" w:hAnsi="Arial" w:cs="Arial"/>
+          <w:bCs/>
+          <w:kern w:val="32"/>
+          <w:sz w:val="20"/>
+          <w:szCs w:val="20"/>
+        </w:rPr>
+        <w:t xml:space="preserve"> que pretende atrair várias pessoas, é fundamental a escolha apropriada das caraterísticas de uma base de dados. Qualquer operação nesta loja necessita de aceder à base de dados, desde a compra e venda de produtos até à consulta de operações anteriores, demonstrando assim a sua importância. Isso obriga a ponderar as nossas opções acerca das caraterísticas das bases de dados, como as entidades, relações e atributos, até que estes funcionem juntos de forma coesa e eficiente.</w:t>
       </w:r>
     </w:p>
     <w:p>
@@ -13915,7 +15178,19 @@
           <w:szCs w:val="32"/>
           <w:lang w:eastAsia="en-US"/>
         </w:rPr>
-        <w:t>7. Referências Bibliográficas</w:t>
+        <w:t>8</w:t>
+      </w:r>
+      <w:r>
+        <w:rPr>
+          <w:rFonts w:ascii="Arial" w:hAnsi="Arial" w:cs="Arial"/>
+          <w:b/>
+          <w:bCs/>
+          <w:kern w:val="32"/>
+          <w:sz w:val="36"/>
+          <w:szCs w:val="32"/>
+          <w:lang w:eastAsia="en-US"/>
+        </w:rPr>
+        <w:t>. Referências Bibliográficas</w:t>
       </w:r>
     </w:p>
     <w:p>
@@ -13937,14 +15212,75 @@
           <w:sz w:val="20"/>
           <w:szCs w:val="20"/>
         </w:rPr>
-        <w:t xml:space="preserve">Thomas Connolly, Carolyn Begg 2005. </w:t>
-      </w:r>
+        <w:t xml:space="preserve">Thomas </w:t>
+      </w:r>
+      <w:proofErr w:type="spellStart"/>
       <w:r>
         <w:rPr>
           <w:rFonts w:ascii="Arial" w:hAnsi="Arial" w:cs="Arial"/>
           <w:color w:val="000000"/>
           <w:sz w:val="20"/>
           <w:szCs w:val="20"/>
+        </w:rPr>
+        <w:t>Connolly</w:t>
+      </w:r>
+      <w:proofErr w:type="spellEnd"/>
+      <w:r>
+        <w:rPr>
+          <w:rFonts w:ascii="Arial" w:hAnsi="Arial" w:cs="Arial"/>
+          <w:color w:val="000000"/>
+          <w:sz w:val="20"/>
+          <w:szCs w:val="20"/>
+        </w:rPr>
+        <w:t xml:space="preserve">, </w:t>
+      </w:r>
+      <w:proofErr w:type="spellStart"/>
+      <w:r>
+        <w:rPr>
+          <w:rFonts w:ascii="Arial" w:hAnsi="Arial" w:cs="Arial"/>
+          <w:color w:val="000000"/>
+          <w:sz w:val="20"/>
+          <w:szCs w:val="20"/>
+        </w:rPr>
+        <w:t>Carolyn</w:t>
+      </w:r>
+      <w:proofErr w:type="spellEnd"/>
+      <w:r>
+        <w:rPr>
+          <w:rFonts w:ascii="Arial" w:hAnsi="Arial" w:cs="Arial"/>
+          <w:color w:val="000000"/>
+          <w:sz w:val="20"/>
+          <w:szCs w:val="20"/>
+        </w:rPr>
+        <w:t xml:space="preserve"> </w:t>
+      </w:r>
+      <w:proofErr w:type="spellStart"/>
+      <w:r>
+        <w:rPr>
+          <w:rFonts w:ascii="Arial" w:hAnsi="Arial" w:cs="Arial"/>
+          <w:color w:val="000000"/>
+          <w:sz w:val="20"/>
+          <w:szCs w:val="20"/>
+        </w:rPr>
+        <w:t>Begg</w:t>
+      </w:r>
+      <w:proofErr w:type="spellEnd"/>
+      <w:r>
+        <w:rPr>
+          <w:rFonts w:ascii="Arial" w:hAnsi="Arial" w:cs="Arial"/>
+          <w:color w:val="000000"/>
+          <w:sz w:val="20"/>
+          <w:szCs w:val="20"/>
+        </w:rPr>
+        <w:t xml:space="preserve"> 2005. </w:t>
+      </w:r>
+      <w:proofErr w:type="spellStart"/>
+      <w:r>
+        <w:rPr>
+          <w:rFonts w:ascii="Arial" w:hAnsi="Arial" w:cs="Arial"/>
+          <w:color w:val="000000"/>
+          <w:sz w:val="20"/>
+          <w:szCs w:val="20"/>
           <w:lang w:val="en-US"/>
         </w:rPr>
         <w:t>Data</w:t>
@@ -13957,8 +15293,9 @@
           <w:szCs w:val="20"/>
           <w:lang w:val="en-US"/>
         </w:rPr>
-        <w:t xml:space="preserve">Base Systems. </w:t>
-      </w:r>
+        <w:t>Base</w:t>
+      </w:r>
+      <w:proofErr w:type="spellEnd"/>
       <w:r>
         <w:rPr>
           <w:rFonts w:ascii="Arial" w:hAnsi="Arial" w:cs="Arial"/>
@@ -13967,7 +15304,39 @@
           <w:szCs w:val="20"/>
           <w:lang w:val="en-US"/>
         </w:rPr>
-        <w:t>A pratical approach</w:t>
+        <w:t xml:space="preserve"> Systems. </w:t>
+      </w:r>
+      <w:r>
+        <w:rPr>
+          <w:rFonts w:ascii="Arial" w:hAnsi="Arial" w:cs="Arial"/>
+          <w:color w:val="000000"/>
+          <w:sz w:val="20"/>
+          <w:szCs w:val="20"/>
+          <w:lang w:val="en-US"/>
+        </w:rPr>
+        <w:t xml:space="preserve">A </w:t>
+      </w:r>
+      <w:proofErr w:type="spellStart"/>
+      <w:r>
+        <w:rPr>
+          <w:rFonts w:ascii="Arial" w:hAnsi="Arial" w:cs="Arial"/>
+          <w:color w:val="000000"/>
+          <w:sz w:val="20"/>
+          <w:szCs w:val="20"/>
+          <w:lang w:val="en-US"/>
+        </w:rPr>
+        <w:t>pratical</w:t>
+      </w:r>
+      <w:proofErr w:type="spellEnd"/>
+      <w:r>
+        <w:rPr>
+          <w:rFonts w:ascii="Arial" w:hAnsi="Arial" w:cs="Arial"/>
+          <w:color w:val="000000"/>
+          <w:sz w:val="20"/>
+          <w:szCs w:val="20"/>
+          <w:lang w:val="en-US"/>
+        </w:rPr>
+        <w:t xml:space="preserve"> approach</w:t>
       </w:r>
       <w:r>
         <w:rPr>
@@ -14051,7 +15420,29 @@
           <w:szCs w:val="20"/>
           <w:lang w:val="en-US"/>
         </w:rPr>
-        <w:t xml:space="preserve"> [novembro 2018]</w:t>
+        <w:t xml:space="preserve"> [</w:t>
+      </w:r>
+      <w:proofErr w:type="spellStart"/>
+      <w:r>
+        <w:rPr>
+          <w:rFonts w:ascii="Arial" w:hAnsi="Arial" w:cs="Arial"/>
+          <w:color w:val="000000"/>
+          <w:sz w:val="20"/>
+          <w:szCs w:val="20"/>
+          <w:lang w:val="en-US"/>
+        </w:rPr>
+        <w:t>novembro</w:t>
+      </w:r>
+      <w:proofErr w:type="spellEnd"/>
+      <w:r>
+        <w:rPr>
+          <w:rFonts w:ascii="Arial" w:hAnsi="Arial" w:cs="Arial"/>
+          <w:color w:val="000000"/>
+          <w:sz w:val="20"/>
+          <w:szCs w:val="20"/>
+          <w:lang w:val="en-US"/>
+        </w:rPr>
+        <w:t xml:space="preserve"> 2018]</w:t>
       </w:r>
       <w:r>
         <w:rPr>
@@ -14076,7 +15467,7 @@
 </file>
 
 <file path=word/endnotes.xml><?xml version="1.0" encoding="utf-8"?>
-<w:endnotes xmlns:wpc="http://schemas.microsoft.com/office/word/2010/wordprocessingCanvas" xmlns:cx="http://schemas.microsoft.com/office/drawing/2014/chartex" xmlns:cx1="http://schemas.microsoft.com/office/drawing/2015/9/8/chartex" xmlns:cx2="http://schemas.microsoft.com/office/drawing/2015/10/21/chartex" xmlns:cx3="http://schemas.microsoft.com/office/drawing/2016/5/9/chartex" xmlns:cx4="http://schemas.microsoft.com/office/drawing/2016/5/10/chartex" xmlns:cx5="http://schemas.microsoft.com/office/drawing/2016/5/11/chartex" xmlns:cx6="http://schemas.microsoft.com/office/drawing/2016/5/12/chartex" xmlns:cx7="http://schemas.microsoft.com/office/drawing/2016/5/13/chartex" xmlns:cx8="http://schemas.microsoft.com/office/drawing/2016/5/14/chartex" xmlns:mc="http://schemas.openxmlformats.org/markup-compatibility/2006" xmlns:aink="http://schemas.microsoft.com/office/drawing/2016/ink" xmlns:am3d="http://schemas.microsoft.com/office/drawing/2017/model3d" xmlns:o="urn:schemas-microsoft-com:office:office" xmlns:r="http://schemas.openxmlformats.org/officeDocument/2006/relationships" xmlns:m="http://schemas.openxmlformats.org/officeDocument/2006/math" xmlns:v="urn:schemas-microsoft-com:vml" xmlns:wp14="http://schemas.microsoft.com/office/word/2010/wordprocessingDrawing" xmlns:wp="http://schemas.openxmlformats.org/drawingml/2006/wordprocessingDrawing" xmlns:w10="urn:schemas-microsoft-com:office:word" xmlns:w="http://schemas.openxmlformats.org/wordprocessingml/2006/main" xmlns:w14="http://schemas.microsoft.com/office/word/2010/wordml" xmlns:w15="http://schemas.microsoft.com/office/word/2012/wordml" xmlns:w16cid="http://schemas.microsoft.com/office/word/2016/wordml/cid" xmlns:w16se="http://schemas.microsoft.com/office/word/2015/wordml/symex" xmlns:wpg="http://schemas.microsoft.com/office/word/2010/wordprocessingGroup" xmlns:wpi="http://schemas.microsoft.com/office/word/2010/wordprocessingInk" xmlns:wne="http://schemas.microsoft.com/office/word/2006/wordml" xmlns:wps="http://schemas.microsoft.com/office/word/2010/wordprocessingShape" mc:Ignorable="w14 w15 w16se w16cid wp14">
+<w:endnotes xmlns:wpc="http://schemas.microsoft.com/office/word/2010/wordprocessingCanvas" xmlns:mc="http://schemas.openxmlformats.org/markup-compatibility/2006" xmlns:o="urn:schemas-microsoft-com:office:office" xmlns:r="http://schemas.openxmlformats.org/officeDocument/2006/relationships" xmlns:m="http://schemas.openxmlformats.org/officeDocument/2006/math" xmlns:v="urn:schemas-microsoft-com:vml" xmlns:wp14="http://schemas.microsoft.com/office/word/2010/wordprocessingDrawing" xmlns:wp="http://schemas.openxmlformats.org/drawingml/2006/wordprocessingDrawing" xmlns:w10="urn:schemas-microsoft-com:office:word" xmlns:w="http://schemas.openxmlformats.org/wordprocessingml/2006/main" xmlns:w14="http://schemas.microsoft.com/office/word/2010/wordml" xmlns:w15="http://schemas.microsoft.com/office/word/2012/wordml" xmlns:wpg="http://schemas.microsoft.com/office/word/2010/wordprocessingGroup" xmlns:wpi="http://schemas.microsoft.com/office/word/2010/wordprocessingInk" xmlns:wne="http://schemas.microsoft.com/office/word/2006/wordml" xmlns:wps="http://schemas.microsoft.com/office/word/2010/wordprocessingShape" mc:Ignorable="w14 w15 wp14">
   <w:endnote w:type="separator" w:id="-1">
     <w:p>
       <w:pPr>
@@ -14101,7 +15492,7 @@
 </file>
 
 <file path=word/footer1.xml><?xml version="1.0" encoding="utf-8"?>
-<w:ftr xmlns:wpc="http://schemas.microsoft.com/office/word/2010/wordprocessingCanvas" xmlns:cx="http://schemas.microsoft.com/office/drawing/2014/chartex" xmlns:cx1="http://schemas.microsoft.com/office/drawing/2015/9/8/chartex" xmlns:cx2="http://schemas.microsoft.com/office/drawing/2015/10/21/chartex" xmlns:cx3="http://schemas.microsoft.com/office/drawing/2016/5/9/chartex" xmlns:cx4="http://schemas.microsoft.com/office/drawing/2016/5/10/chartex" xmlns:cx5="http://schemas.microsoft.com/office/drawing/2016/5/11/chartex" xmlns:cx6="http://schemas.microsoft.com/office/drawing/2016/5/12/chartex" xmlns:cx7="http://schemas.microsoft.com/office/drawing/2016/5/13/chartex" xmlns:cx8="http://schemas.microsoft.com/office/drawing/2016/5/14/chartex" xmlns:mc="http://schemas.openxmlformats.org/markup-compatibility/2006" xmlns:aink="http://schemas.microsoft.com/office/drawing/2016/ink" xmlns:am3d="http://schemas.microsoft.com/office/drawing/2017/model3d" xmlns:o="urn:schemas-microsoft-com:office:office" xmlns:r="http://schemas.openxmlformats.org/officeDocument/2006/relationships" xmlns:m="http://schemas.openxmlformats.org/officeDocument/2006/math" xmlns:v="urn:schemas-microsoft-com:vml" xmlns:wp14="http://schemas.microsoft.com/office/word/2010/wordprocessingDrawing" xmlns:wp="http://schemas.openxmlformats.org/drawingml/2006/wordprocessingDrawing" xmlns:w10="urn:schemas-microsoft-com:office:word" xmlns:w="http://schemas.openxmlformats.org/wordprocessingml/2006/main" xmlns:w14="http://schemas.microsoft.com/office/word/2010/wordml" xmlns:w15="http://schemas.microsoft.com/office/word/2012/wordml" xmlns:w16cid="http://schemas.microsoft.com/office/word/2016/wordml/cid" xmlns:w16se="http://schemas.microsoft.com/office/word/2015/wordml/symex" xmlns:wpg="http://schemas.microsoft.com/office/word/2010/wordprocessingGroup" xmlns:wpi="http://schemas.microsoft.com/office/word/2010/wordprocessingInk" xmlns:wne="http://schemas.microsoft.com/office/word/2006/wordml" xmlns:wps="http://schemas.microsoft.com/office/word/2010/wordprocessingShape" mc:Ignorable="w14 w15 w16se w16cid wp14">
+<w:ftr xmlns:wpc="http://schemas.microsoft.com/office/word/2010/wordprocessingCanvas" xmlns:mc="http://schemas.openxmlformats.org/markup-compatibility/2006" xmlns:o="urn:schemas-microsoft-com:office:office" xmlns:r="http://schemas.openxmlformats.org/officeDocument/2006/relationships" xmlns:m="http://schemas.openxmlformats.org/officeDocument/2006/math" xmlns:v="urn:schemas-microsoft-com:vml" xmlns:wp14="http://schemas.microsoft.com/office/word/2010/wordprocessingDrawing" xmlns:wp="http://schemas.openxmlformats.org/drawingml/2006/wordprocessingDrawing" xmlns:w10="urn:schemas-microsoft-com:office:word" xmlns:w="http://schemas.openxmlformats.org/wordprocessingml/2006/main" xmlns:w14="http://schemas.microsoft.com/office/word/2010/wordml" xmlns:w15="http://schemas.microsoft.com/office/word/2012/wordml" xmlns:wpg="http://schemas.microsoft.com/office/word/2010/wordprocessingGroup" xmlns:wpi="http://schemas.microsoft.com/office/word/2010/wordprocessingInk" xmlns:wne="http://schemas.microsoft.com/office/word/2006/wordml" xmlns:wps="http://schemas.microsoft.com/office/word/2010/wordprocessingShape" mc:Ignorable="w14 w15 wp14">
   <w:sdt>
     <w:sdtPr>
       <w:id w:val="-515770252"/>
@@ -14130,7 +15521,7 @@
           <w:rPr>
             <w:noProof/>
           </w:rPr>
-          <w:t>19</w:t>
+          <w:t>21</w:t>
         </w:r>
         <w:r>
           <w:fldChar w:fldCharType="end"/>
@@ -14147,7 +15538,7 @@
 </file>
 
 <file path=word/footnotes.xml><?xml version="1.0" encoding="utf-8"?>
-<w:footnotes xmlns:wpc="http://schemas.microsoft.com/office/word/2010/wordprocessingCanvas" xmlns:cx="http://schemas.microsoft.com/office/drawing/2014/chartex" xmlns:cx1="http://schemas.microsoft.com/office/drawing/2015/9/8/chartex" xmlns:cx2="http://schemas.microsoft.com/office/drawing/2015/10/21/chartex" xmlns:cx3="http://schemas.microsoft.com/office/drawing/2016/5/9/chartex" xmlns:cx4="http://schemas.microsoft.com/office/drawing/2016/5/10/chartex" xmlns:cx5="http://schemas.microsoft.com/office/drawing/2016/5/11/chartex" xmlns:cx6="http://schemas.microsoft.com/office/drawing/2016/5/12/chartex" xmlns:cx7="http://schemas.microsoft.com/office/drawing/2016/5/13/chartex" xmlns:cx8="http://schemas.microsoft.com/office/drawing/2016/5/14/chartex" xmlns:mc="http://schemas.openxmlformats.org/markup-compatibility/2006" xmlns:aink="http://schemas.microsoft.com/office/drawing/2016/ink" xmlns:am3d="http://schemas.microsoft.com/office/drawing/2017/model3d" xmlns:o="urn:schemas-microsoft-com:office:office" xmlns:r="http://schemas.openxmlformats.org/officeDocument/2006/relationships" xmlns:m="http://schemas.openxmlformats.org/officeDocument/2006/math" xmlns:v="urn:schemas-microsoft-com:vml" xmlns:wp14="http://schemas.microsoft.com/office/word/2010/wordprocessingDrawing" xmlns:wp="http://schemas.openxmlformats.org/drawingml/2006/wordprocessingDrawing" xmlns:w10="urn:schemas-microsoft-com:office:word" xmlns:w="http://schemas.openxmlformats.org/wordprocessingml/2006/main" xmlns:w14="http://schemas.microsoft.com/office/word/2010/wordml" xmlns:w15="http://schemas.microsoft.com/office/word/2012/wordml" xmlns:w16cid="http://schemas.microsoft.com/office/word/2016/wordml/cid" xmlns:w16se="http://schemas.microsoft.com/office/word/2015/wordml/symex" xmlns:wpg="http://schemas.microsoft.com/office/word/2010/wordprocessingGroup" xmlns:wpi="http://schemas.microsoft.com/office/word/2010/wordprocessingInk" xmlns:wne="http://schemas.microsoft.com/office/word/2006/wordml" xmlns:wps="http://schemas.microsoft.com/office/word/2010/wordprocessingShape" mc:Ignorable="w14 w15 w16se w16cid wp14">
+<w:footnotes xmlns:wpc="http://schemas.microsoft.com/office/word/2010/wordprocessingCanvas" xmlns:mc="http://schemas.openxmlformats.org/markup-compatibility/2006" xmlns:o="urn:schemas-microsoft-com:office:office" xmlns:r="http://schemas.openxmlformats.org/officeDocument/2006/relationships" xmlns:m="http://schemas.openxmlformats.org/officeDocument/2006/math" xmlns:v="urn:schemas-microsoft-com:vml" xmlns:wp14="http://schemas.microsoft.com/office/word/2010/wordprocessingDrawing" xmlns:wp="http://schemas.openxmlformats.org/drawingml/2006/wordprocessingDrawing" xmlns:w10="urn:schemas-microsoft-com:office:word" xmlns:w="http://schemas.openxmlformats.org/wordprocessingml/2006/main" xmlns:w14="http://schemas.microsoft.com/office/word/2010/wordml" xmlns:w15="http://schemas.microsoft.com/office/word/2012/wordml" xmlns:wpg="http://schemas.microsoft.com/office/word/2010/wordprocessingGroup" xmlns:wpi="http://schemas.microsoft.com/office/word/2010/wordprocessingInk" xmlns:wne="http://schemas.microsoft.com/office/word/2006/wordml" xmlns:wps="http://schemas.microsoft.com/office/word/2010/wordprocessingShape" mc:Ignorable="w14 w15 wp14">
   <w:footnote w:type="separator" w:id="-1">
     <w:p>
       <w:pPr>
@@ -14172,7 +15563,7 @@
 </file>
 
 <file path=word/numbering.xml><?xml version="1.0" encoding="utf-8"?>
-<w:numbering xmlns:wpc="http://schemas.microsoft.com/office/word/2010/wordprocessingCanvas" xmlns:cx="http://schemas.microsoft.com/office/drawing/2014/chartex" xmlns:cx1="http://schemas.microsoft.com/office/drawing/2015/9/8/chartex" xmlns:cx2="http://schemas.microsoft.com/office/drawing/2015/10/21/chartex" xmlns:cx3="http://schemas.microsoft.com/office/drawing/2016/5/9/chartex" xmlns:cx4="http://schemas.microsoft.com/office/drawing/2016/5/10/chartex" xmlns:cx5="http://schemas.microsoft.com/office/drawing/2016/5/11/chartex" xmlns:cx6="http://schemas.microsoft.com/office/drawing/2016/5/12/chartex" xmlns:cx7="http://schemas.microsoft.com/office/drawing/2016/5/13/chartex" xmlns:cx8="http://schemas.microsoft.com/office/drawing/2016/5/14/chartex" xmlns:mc="http://schemas.openxmlformats.org/markup-compatibility/2006" xmlns:aink="http://schemas.microsoft.com/office/drawing/2016/ink" xmlns:am3d="http://schemas.microsoft.com/office/drawing/2017/model3d" xmlns:o="urn:schemas-microsoft-com:office:office" xmlns:r="http://schemas.openxmlformats.org/officeDocument/2006/relationships" xmlns:m="http://schemas.openxmlformats.org/officeDocument/2006/math" xmlns:v="urn:schemas-microsoft-com:vml" xmlns:wp14="http://schemas.microsoft.com/office/word/2010/wordprocessingDrawing" xmlns:wp="http://schemas.openxmlformats.org/drawingml/2006/wordprocessingDrawing" xmlns:w10="urn:schemas-microsoft-com:office:word" xmlns:w="http://schemas.openxmlformats.org/wordprocessingml/2006/main" xmlns:w14="http://schemas.microsoft.com/office/word/2010/wordml" xmlns:w15="http://schemas.microsoft.com/office/word/2012/wordml" xmlns:w16cid="http://schemas.microsoft.com/office/word/2016/wordml/cid" xmlns:w16se="http://schemas.microsoft.com/office/word/2015/wordml/symex" xmlns:wpg="http://schemas.microsoft.com/office/word/2010/wordprocessingGroup" xmlns:wpi="http://schemas.microsoft.com/office/word/2010/wordprocessingInk" xmlns:wne="http://schemas.microsoft.com/office/word/2006/wordml" xmlns:wps="http://schemas.microsoft.com/office/word/2010/wordprocessingShape" mc:Ignorable="w14 w15 w16se w16cid wp14">
+<w:numbering xmlns:wpc="http://schemas.microsoft.com/office/word/2010/wordprocessingCanvas" xmlns:mc="http://schemas.openxmlformats.org/markup-compatibility/2006" xmlns:o="urn:schemas-microsoft-com:office:office" xmlns:r="http://schemas.openxmlformats.org/officeDocument/2006/relationships" xmlns:m="http://schemas.openxmlformats.org/officeDocument/2006/math" xmlns:v="urn:schemas-microsoft-com:vml" xmlns:wp14="http://schemas.microsoft.com/office/word/2010/wordprocessingDrawing" xmlns:wp="http://schemas.openxmlformats.org/drawingml/2006/wordprocessingDrawing" xmlns:w10="urn:schemas-microsoft-com:office:word" xmlns:w="http://schemas.openxmlformats.org/wordprocessingml/2006/main" xmlns:w14="http://schemas.microsoft.com/office/word/2010/wordml" xmlns:w15="http://schemas.microsoft.com/office/word/2012/wordml" xmlns:wpg="http://schemas.microsoft.com/office/word/2010/wordprocessingGroup" xmlns:wpi="http://schemas.microsoft.com/office/word/2010/wordprocessingInk" xmlns:wne="http://schemas.microsoft.com/office/word/2006/wordml" xmlns:wps="http://schemas.microsoft.com/office/word/2010/wordprocessingShape" mc:Ignorable="w14 w15 wp14">
   <w:abstractNum w:abstractNumId="0" w15:restartNumberingAfterBreak="0">
     <w:nsid w:val="02EA7EB0"/>
     <w:multiLevelType w:val="hybridMultilevel"/>
@@ -16267,7 +17658,7 @@
 </file>
 
 <file path=word/styles.xml><?xml version="1.0" encoding="utf-8"?>
-<w:styles xmlns:mc="http://schemas.openxmlformats.org/markup-compatibility/2006" xmlns:r="http://schemas.openxmlformats.org/officeDocument/2006/relationships" xmlns:w="http://schemas.openxmlformats.org/wordprocessingml/2006/main" xmlns:w14="http://schemas.microsoft.com/office/word/2010/wordml" xmlns:w15="http://schemas.microsoft.com/office/word/2012/wordml" xmlns:w16cid="http://schemas.microsoft.com/office/word/2016/wordml/cid" xmlns:w16se="http://schemas.microsoft.com/office/word/2015/wordml/symex" mc:Ignorable="w14 w15 w16se w16cid">
+<w:styles xmlns:mc="http://schemas.openxmlformats.org/markup-compatibility/2006" xmlns:r="http://schemas.openxmlformats.org/officeDocument/2006/relationships" xmlns:w="http://schemas.openxmlformats.org/wordprocessingml/2006/main" xmlns:w14="http://schemas.microsoft.com/office/word/2010/wordml" xmlns:w15="http://schemas.microsoft.com/office/word/2012/wordml" mc:Ignorable="w14 w15">
   <w:docDefaults>
     <w:rPrDefault>
       <w:rPr>
@@ -16283,7 +17674,7 @@
       </w:pPr>
     </w:pPrDefault>
   </w:docDefaults>
-  <w:latentStyles w:defLockedState="0" w:defUIPriority="99" w:defSemiHidden="0" w:defUnhideWhenUsed="0" w:defQFormat="0" w:count="375">
+  <w:latentStyles w:defLockedState="0" w:defUIPriority="99" w:defSemiHidden="0" w:defUnhideWhenUsed="0" w:defQFormat="0" w:count="371">
     <w:lsdException w:name="Normal" w:uiPriority="0" w:qFormat="1"/>
     <w:lsdException w:name="heading 1" w:uiPriority="9" w:qFormat="1"/>
     <w:lsdException w:name="heading 2" w:semiHidden="1" w:uiPriority="9" w:unhideWhenUsed="1" w:qFormat="1"/>
@@ -16655,10 +18046,6 @@
     <w:lsdException w:name="List Table 5 Dark Accent 6" w:uiPriority="50"/>
     <w:lsdException w:name="List Table 6 Colorful Accent 6" w:uiPriority="51"/>
     <w:lsdException w:name="List Table 7 Colorful Accent 6" w:uiPriority="52"/>
-    <w:lsdException w:name="Mention" w:semiHidden="1" w:unhideWhenUsed="1"/>
-    <w:lsdException w:name="Smart Hyperlink" w:semiHidden="1" w:unhideWhenUsed="1"/>
-    <w:lsdException w:name="Hashtag" w:semiHidden="1" w:unhideWhenUsed="1"/>
-    <w:lsdException w:name="Unresolved Mention" w:semiHidden="1" w:unhideWhenUsed="1"/>
   </w:latentStyles>
   <w:style w:type="paragraph" w:default="1" w:styleId="Normal">
     <w:name w:val="Normal"/>
@@ -16835,7 +18222,7 @@
       <w:szCs w:val="18"/>
     </w:rPr>
   </w:style>
-  <w:style w:type="character" w:styleId="MenoNoResolvida">
+  <w:style w:type="character" w:customStyle="1" w:styleId="UnresolvedMention">
     <w:name w:val="Unresolved Mention"/>
     <w:basedOn w:val="Tipodeletrapredefinidodopargrafo"/>
     <w:uiPriority w:val="99"/>
@@ -17150,7 +18537,7 @@
 </file>
 
 <file path=customXml/itemProps1.xml><?xml version="1.0" encoding="utf-8"?>
-<ds:datastoreItem xmlns:ds="http://schemas.openxmlformats.org/officeDocument/2006/customXml" ds:itemID="{2D8044E4-354A-433D-8844-8EBC8B1B94D7}">
+<ds:datastoreItem xmlns:ds="http://schemas.openxmlformats.org/officeDocument/2006/customXml" ds:itemID="{8C23CBCA-B25D-4AF7-9912-972F8A20B207}">
   <ds:schemaRefs>
     <ds:schemaRef ds:uri="http://schemas.openxmlformats.org/officeDocument/2006/bibliography"/>
   </ds:schemaRefs>

</xml_diff>